<commit_message>
fin du rapport et export pdf
</commit_message>
<xml_diff>
--- a/Rapport de projet.docx
+++ b/Rapport de projet.docx
@@ -2551,22 +2551,11 @@
       <w:r>
         <w:t xml:space="preserve">Ce projet </w:t>
       </w:r>
-      <w:proofErr w:type="spellStart"/>
-      <w:r>
-        <w:t>à</w:t>
-      </w:r>
-      <w:proofErr w:type="spellEnd"/>
-      <w:r>
-        <w:t xml:space="preserve"> pour but de simuler de manière réaliste un service du midi à la K’Fet (meilleure cafétéria de Polytech Tours) de l’arrivée des clients à leur départ avec leurs commandes et </w:t>
-      </w:r>
-      <w:r>
-        <w:t>ainsi</w:t>
-      </w:r>
-      <w:r>
-        <w:t xml:space="preserve"> récupérer des données nous permettant d’optimiser nos flux de pro</w:t>
-      </w:r>
-      <w:r>
-        <w:t>ductions et de service à nos clients.</w:t>
+      <w:r>
+        <w:t>a</w:t>
+      </w:r>
+      <w:r>
+        <w:t xml:space="preserve"> pour but de simuler de manière réaliste un service du midi à la K’Fet (meilleure cafétéria de Polytech Tours) de l’arrivée des clients à leur départ avec leurs commandes et ainsi récupérer des données nous permettant d’optimiser nos flux de productions et de service à nos clients.</w:t>
       </w:r>
     </w:p>
     <w:p>
@@ -2586,16 +2575,11 @@
       <w:r>
         <w:t>Notre sujet n’était, à l’origine, pas celui-</w:t>
       </w:r>
-      <w:proofErr w:type="gramStart"/>
-      <w:r>
-        <w:t>ci;</w:t>
-      </w:r>
-      <w:proofErr w:type="gramEnd"/>
-      <w:r>
-        <w:t xml:space="preserve"> en effet nous devions simuler un centre vaccinal sans rendez-vous mais après discussion avec notre tuteur nous avons décidé de changer notre sujet et de simuler un servi</w:t>
-      </w:r>
-      <w:r>
-        <w:t xml:space="preserve">ce à la K’Fet. En effet, nous faisons tous </w:t>
+      <w:r>
+        <w:t>ci ;</w:t>
+      </w:r>
+      <w:r>
+        <w:t xml:space="preserve"> en effet nous devions simuler un centre vaccinal sans rendez-vous mais après discussion avec notre tuteur nous avons décidé de changer notre sujet et de simuler un service à la K’Fet. En effet, nous faisons tous </w:t>
       </w:r>
       <w:r>
         <w:t>les deux parties</w:t>
@@ -2625,10 +2609,7 @@
         </w:pBdr>
       </w:pPr>
       <w:r>
-        <w:t xml:space="preserve">Notre choix </w:t>
-      </w:r>
-      <w:r>
-        <w:t xml:space="preserve">d’un sujet de simulation était tout de même intéressé par le fait que nous ne connaissions pas </w:t>
+        <w:t xml:space="preserve">Notre choix d’un sujet de simulation était tout de même intéressé par le fait que nous ne connaissions pas </w:t>
       </w:r>
       <w:r>
         <w:t>grand-chose</w:t>
@@ -2657,28 +2638,19 @@
         </w:pBdr>
       </w:pPr>
       <w:r>
-        <w:t>P</w:t>
-      </w:r>
-      <w:r>
-        <w:t xml:space="preserve">our la bonne compréhension de nos choix, il est utile de </w:t>
+        <w:t xml:space="preserve">Pour la bonne compréhension de nos choix, il est utile de </w:t>
       </w:r>
       <w:r>
         <w:t>comprendre comment</w:t>
       </w:r>
       <w:r>
-        <w:t xml:space="preserve"> fonctionne la K’Fet. Nos activités sont divisées en 3 services : 2 services aux pauses matinales et post méridiennes durant chacun 15 minutes et un service principal lors de la pa</w:t>
-      </w:r>
-      <w:r>
-        <w:t xml:space="preserve">use méridienne. Pendant les 2 services de 15 minutes nous servons </w:t>
+        <w:t xml:space="preserve"> fonctionne la K’Fet. Nos activités sont divisées en 3 services : 2 services aux pauses matinales et post méridiennes durant chacun 15 minutes et un service principal lors de la pause méridienne. Pendant les 2 services de 15 minutes nous servons </w:t>
       </w:r>
       <w:r>
         <w:t>café</w:t>
       </w:r>
       <w:r>
-        <w:t>, sodas, viennoiseries, barres chocolatées et bonbons et lors de la pause méridienne nous servons les mêmes articles mais surtout différents plats (Pizzas, plats surgelés, ramens et dep</w:t>
-      </w:r>
-      <w:r>
-        <w:t xml:space="preserve">uis peu des </w:t>
+        <w:t xml:space="preserve">, sodas, viennoiseries, barres chocolatées et bonbons et lors de la pause méridienne nous servons les mêmes articles mais surtout différents plats (Pizzas, plats surgelés, ramens et depuis peu des </w:t>
       </w:r>
       <w:r>
         <w:t>croque-monsieur</w:t>
@@ -2697,13 +2669,7 @@
         </w:pBdr>
       </w:pPr>
       <w:r>
-        <w:t>Nous avons décidé que la partie la plus intéressante à simuler était le service méridien. En effet, c’est celui qui est</w:t>
-      </w:r>
-      <w:r>
-        <w:t xml:space="preserve"> le plus éprouvant pour les kfetiers de par sa longueur mais également par le fait que nous avons plus d’articles à la carte, ce qui explique que nous sommes généralement par équipe de 4 pendant ces services alors que nous ne sommes qu’en duo aux autres se</w:t>
-      </w:r>
-      <w:r>
-        <w:t>rvices. C’est également le service le plus “optimisable” et donc le plus rentable à simuler.</w:t>
+        <w:t>Nous avons décidé que la partie la plus intéressante à simuler était le service méridien. En effet, c’est celui qui est le plus éprouvant pour les kfetiers de par sa longueur mais également par le fait que nous avons plus d’articles à la carte, ce qui explique que nous sommes généralement par équipe de 4 pendant ces services alors que nous ne sommes qu’en duo aux autres services. C’est également le service le plus “optimisable” et donc le plus rentable à simuler.</w:t>
       </w:r>
     </w:p>
     <w:p>
@@ -2727,10 +2693,7 @@
         </w:pBdr>
       </w:pPr>
       <w:r>
-        <w:t>Nous avions pour consignes principales de créer une application pouvant simuler ce service, avec différents réglages possibles (nombre de ressources humaines, nom</w:t>
-      </w:r>
-      <w:r>
-        <w:t>bre de clients, caractéristiques des clients…) et une interface graphique.</w:t>
+        <w:t>Nous avions pour consignes principales de créer une application pouvant simuler ce service, avec différents réglages possibles (nombre de ressources humaines, nombre de clients, caractéristiques des clients…) et une interface graphique.</w:t>
       </w:r>
       <w:r>
         <w:br/>
@@ -2781,8 +2744,6 @@
       </w:pPr>
       <w:r>
         <w:tab/>
-      </w:r>
-      <w:r>
         <w:t xml:space="preserve">La K’Fet dispose de plusieurs articles à la </w:t>
       </w:r>
       <w:r>
@@ -2798,24 +2759,13 @@
       </w:pPr>
       <w:r>
         <w:tab/>
-        <w:t>Lorsqu’un client commande un soda, des bonbons, des barres chocolatées ou une viennoiserie, le service</w:t>
-      </w:r>
-      <w:r>
-        <w:t xml:space="preserve"> est considéré comme “instantanée</w:t>
-      </w:r>
-      <w:proofErr w:type="gramStart"/>
-      <w:r>
-        <w:t>”:</w:t>
-      </w:r>
-      <w:proofErr w:type="gramEnd"/>
-      <w:r>
-        <w:t xml:space="preserve"> il n’y a rien à préparer, le kfetier va simplement chercher la commande et la sert. Ainsi, ces évènements n’auraient été intéressants à simuler qu’en cas de problème dans la commande - problème de type “il faut changer l</w:t>
-      </w:r>
-      <w:r>
-        <w:t>a commande, nous n’avons plus ce produit en stock” - mais cela impliquait qu’il fallait inclure la gestion des stocks dans le projet. Or, nous avions choisi dès le départ de ne pas l’inclure, car l’objectif du projet est de simuler un service de la K’Fet e</w:t>
-      </w:r>
-      <w:r>
-        <w:t>t non pas sa gestion interne. Ainsi, nous n’avons retenu comme branches d’évènements que les commandes de boisson chaude ou de repas.</w:t>
+        <w:t>Lorsqu’un client commande un soda, des bonbons, des barres chocolatées ou une viennoiserie, le service est considéré comme “instantanée</w:t>
+      </w:r>
+      <w:r>
+        <w:t>” :</w:t>
+      </w:r>
+      <w:r>
+        <w:t xml:space="preserve"> il n’y a rien à préparer, le kfetier va simplement chercher la commande et la sert. Ainsi, ces évènements n’auraient été intéressants à simuler qu’en cas de problème dans la commande - problème de type “il faut changer la commande, nous n’avons plus ce produit en stock” - mais cela impliquait qu’il fallait inclure la gestion des stocks dans le projet. Or, nous avions choisi dès le départ de ne pas l’inclure, car l’objectif du projet est de simuler un service de la K’Fet et non pas sa gestion interne. Ainsi, nous n’avons retenu comme branches d’évènements que les commandes de boisson chaude ou de repas.</w:t>
       </w:r>
     </w:p>
     <w:p>
@@ -2981,19 +2931,13 @@
         <w:t>K’Fet :</w:t>
       </w:r>
       <w:r>
-        <w:t xml:space="preserve"> évidemment nous n’avons pas 8 fours, mais il nous paraissait compliqué de simuler</w:t>
-      </w:r>
-      <w:r>
-        <w:t xml:space="preserve"> uniquement 4 fours pouvant cuire deux pizzas à la fois (maintenant que nous sommes à la fin de la simulation, nous savons que ça n’aurait pas été si compliqué mais cela n’aurait pas apporté </w:t>
+        <w:t xml:space="preserve"> évidemment nous n’avons pas 8 fours, mais il nous paraissait compliqué de simuler uniquement 4 fours pouvant cuire deux pizzas à la fois (maintenant que nous sommes à la fin de la simulation, nous savons que ça n’aurait pas été si compliqué mais cela n’aurait pas apporté </w:t>
       </w:r>
       <w:r>
         <w:t>grand-chose</w:t>
       </w:r>
       <w:r>
-        <w:t xml:space="preserve"> de plus). La machine à café peut préparer deux cafés </w:t>
-      </w:r>
-      <w:r>
-        <w:t>en même temps, c’est donc comme s’il y en avait deux, et la bouilloire peut préparer deux ramen lorsque l’eau est chaude.</w:t>
+        <w:t xml:space="preserve"> de plus). La machine à café peut préparer deux cafés en même temps, c’est donc comme s’il y en avait deux, et la bouilloire peut préparer deux ramen lorsque l’eau est chaude.</w:t>
       </w:r>
     </w:p>
     <w:p>
@@ -3004,10 +2948,7 @@
         <w:t>Kfetiers</w:t>
       </w:r>
       <w:r>
-        <w:t xml:space="preserve"> cependant, notre seule contrainte est d’être 4 au total et au moins un par rôle, nous avons donc laissé la possibil</w:t>
-      </w:r>
-      <w:r>
-        <w:t>ité de choisir quel rôle se fera en duo.</w:t>
+        <w:t xml:space="preserve"> cependant, notre seule contrainte est d’être 4 au total et au moins un par rôle, nous avons donc laissé la possibilité de choisir quel rôle se fera en duo.</w:t>
       </w:r>
     </w:p>
     <w:p/>
@@ -3075,28 +3016,18 @@
                             </w:pPr>
                             <w:bookmarkStart w:id="10" w:name="_Ref93063023"/>
                             <w:bookmarkStart w:id="11" w:name="_Toc93064148"/>
-                            <w:bookmarkStart w:id="12" w:name="_Toc93064310"/>
+                            <w:bookmarkStart w:id="12" w:name="_Toc93066140"/>
                             <w:r>
                               <w:t xml:space="preserve">Figure </w:t>
                             </w:r>
-                            <w:r>
-                              <w:fldChar w:fldCharType="begin"/>
-                            </w:r>
-                            <w:r>
-                              <w:instrText xml:space="preserve"> SEQ Figure \* ARABIC </w:instrText>
-                            </w:r>
-                            <w:r>
-                              <w:fldChar w:fldCharType="separate"/>
-                            </w:r>
-                            <w:r>
-                              <w:rPr>
-                                <w:noProof/>
-                              </w:rPr>
-                              <w:t>1</w:t>
-                            </w:r>
-                            <w:r>
-                              <w:fldChar w:fldCharType="end"/>
-                            </w:r>
+                            <w:fldSimple w:instr=" SEQ Figure \* ARABIC ">
+                              <w:r>
+                                <w:rPr>
+                                  <w:noProof/>
+                                </w:rPr>
+                                <w:t>1</w:t>
+                              </w:r>
+                            </w:fldSimple>
                             <w:bookmarkEnd w:id="10"/>
                             <w:r>
                               <w:t>: Diagramme d'évènements</w:t>
@@ -3139,28 +3070,18 @@
                       </w:pPr>
                       <w:bookmarkStart w:id="13" w:name="_Ref93063023"/>
                       <w:bookmarkStart w:id="14" w:name="_Toc93064148"/>
-                      <w:bookmarkStart w:id="15" w:name="_Toc93064310"/>
+                      <w:bookmarkStart w:id="15" w:name="_Toc93066140"/>
                       <w:r>
                         <w:t xml:space="preserve">Figure </w:t>
                       </w:r>
-                      <w:r>
-                        <w:fldChar w:fldCharType="begin"/>
-                      </w:r>
-                      <w:r>
-                        <w:instrText xml:space="preserve"> SEQ Figure \* ARABIC </w:instrText>
-                      </w:r>
-                      <w:r>
-                        <w:fldChar w:fldCharType="separate"/>
-                      </w:r>
-                      <w:r>
-                        <w:rPr>
-                          <w:noProof/>
-                        </w:rPr>
-                        <w:t>1</w:t>
-                      </w:r>
-                      <w:r>
-                        <w:fldChar w:fldCharType="end"/>
-                      </w:r>
+                      <w:fldSimple w:instr=" SEQ Figure \* ARABIC ">
+                        <w:r>
+                          <w:rPr>
+                            <w:noProof/>
+                          </w:rPr>
+                          <w:t>1</w:t>
+                        </w:r>
+                      </w:fldSimple>
                       <w:bookmarkEnd w:id="13"/>
                       <w:r>
                         <w:t>: Diagramme d'évènements</w:t>
@@ -3233,13 +3154,7 @@
         <w:t>un café</w:t>
       </w:r>
       <w:r>
-        <w:t>, pour</w:t>
-      </w:r>
-      <w:r>
-        <w:t xml:space="preserve"> réaliser sa commande nous aurons besoin d’un emplacement dans la machine à café, d’un four, d’un micro-onde, d’un cuisinier, d’un kfetier et d’un caissier. Toutes ces ressources seront gérées par les différents évènements, et chaque évènement ne pourra se</w:t>
-      </w:r>
-      <w:r>
-        <w:t xml:space="preserve"> lancer que lorsque les ressources nécessaires seront libres.</w:t>
+        <w:t>, pour réaliser sa commande nous aurons besoin d’un emplacement dans la machine à café, d’un four, d’un micro-onde, d’un cuisinier, d’un kfetier et d’un caissier. Toutes ces ressources seront gérées par les différents évènements, et chaque évènement ne pourra se lancer que lorsque les ressources nécessaires seront libres.</w:t>
       </w:r>
       <w:bookmarkStart w:id="16" w:name="_dpfbgmgjmh4g" w:colFirst="0" w:colLast="0"/>
       <w:bookmarkEnd w:id="16"/>
@@ -3257,13 +3172,7 @@
       </w:pPr>
       <w:r>
         <w:lastRenderedPageBreak/>
-        <w:t xml:space="preserve">Partie </w:t>
-      </w:r>
-      <w:r>
-        <w:t>2</w:t>
-      </w:r>
-      <w:r>
-        <w:t xml:space="preserve"> :</w:t>
+        <w:t>Partie 2 :</w:t>
       </w:r>
     </w:p>
     <w:p>
@@ -3284,8 +3193,6 @@
       </w:pPr>
       <w:r>
         <w:tab/>
-      </w:r>
-      <w:r>
         <w:t xml:space="preserve">Suite aux consignes données et au diagramme des événements de notre simulation nous avons pu extraire différentes spécifications : </w:t>
       </w:r>
     </w:p>
@@ -3312,10 +3219,7 @@
       </w:pPr>
       <w:r>
         <w:tab/>
-        <w:t>Chaque client doit avoir une liste d'articles commandés et un temps d’arrivée à la K’Fet. La li</w:t>
-      </w:r>
-      <w:r>
-        <w:t>ste de client sera pré</w:t>
+        <w:t>Chaque client doit avoir une liste d'articles commandés et un temps d’arrivée à la K’Fet. La liste de client sera pré</w:t>
       </w:r>
       <w:r>
         <w:t>-</w:t>
@@ -3343,10 +3247,7 @@
     </w:p>
     <w:p>
       <w:r>
-        <w:t>La simulation doit pouvoir être réglée pour simuler différents scénarios. Il doit notamment être pos</w:t>
-      </w:r>
-      <w:r>
-        <w:t>sible de régler l’occupation des ressources humaines (4 ressources humaines réparties en 3 postes : caissier, cafetier et cuisinier)</w:t>
+        <w:t>La simulation doit pouvoir être réglée pour simuler différents scénarios. Il doit notamment être possible de régler l’occupation des ressources humaines (4 ressources humaines réparties en 3 postes : caissier, cafetier et cuisinier)</w:t>
       </w:r>
     </w:p>
     <w:p>
@@ -3368,10 +3269,7 @@
     </w:p>
     <w:p>
       <w:r>
-        <w:t>La simulation reposant sur une suite d’événements, il faut pouvoir créer ces différents évé</w:t>
-      </w:r>
-      <w:r>
-        <w:t xml:space="preserve">nements pour représenter </w:t>
+        <w:t xml:space="preserve">La simulation reposant sur une suite d’événements, il faut pouvoir créer ces différents événements pour représenter </w:t>
       </w:r>
       <w:r>
         <w:t>chaque</w:t>
@@ -3404,10 +3302,7 @@
         <w:spacing w:line="360" w:lineRule="auto"/>
       </w:pPr>
       <w:r>
-        <w:t xml:space="preserve">Exporter </w:t>
-      </w:r>
-      <w:r>
-        <w:t>les résultats</w:t>
+        <w:t>Exporter les résultats</w:t>
       </w:r>
     </w:p>
     <w:p>
@@ -3429,10 +3324,7 @@
         <w:spacing w:line="360" w:lineRule="auto"/>
       </w:pPr>
       <w:r>
-        <w:t>Affiche</w:t>
-      </w:r>
-      <w:r>
-        <w:t>r la simulation</w:t>
+        <w:t>Afficher la simulation</w:t>
       </w:r>
     </w:p>
     <w:p>
@@ -3550,28 +3442,18 @@
                               </w:rPr>
                             </w:pPr>
                             <w:bookmarkStart w:id="18" w:name="_Toc93064149"/>
-                            <w:bookmarkStart w:id="19" w:name="_Toc93064311"/>
+                            <w:bookmarkStart w:id="19" w:name="_Toc93066141"/>
                             <w:r>
                               <w:t xml:space="preserve">Figure </w:t>
                             </w:r>
-                            <w:r>
-                              <w:fldChar w:fldCharType="begin"/>
-                            </w:r>
-                            <w:r>
-                              <w:instrText xml:space="preserve"> SEQ Figure \* ARABIC </w:instrText>
-                            </w:r>
-                            <w:r>
-                              <w:fldChar w:fldCharType="separate"/>
-                            </w:r>
-                            <w:r>
-                              <w:rPr>
-                                <w:noProof/>
-                              </w:rPr>
-                              <w:t>2</w:t>
-                            </w:r>
-                            <w:r>
-                              <w:fldChar w:fldCharType="end"/>
-                            </w:r>
+                            <w:fldSimple w:instr=" SEQ Figure \* ARABIC ">
+                              <w:r>
+                                <w:rPr>
+                                  <w:noProof/>
+                                </w:rPr>
+                                <w:t>2</w:t>
+                              </w:r>
+                            </w:fldSimple>
                             <w:r>
                               <w:t>: Diagramme de classes</w:t>
                             </w:r>
@@ -3608,28 +3490,18 @@
                         </w:rPr>
                       </w:pPr>
                       <w:bookmarkStart w:id="20" w:name="_Toc93064149"/>
-                      <w:bookmarkStart w:id="21" w:name="_Toc93064311"/>
+                      <w:bookmarkStart w:id="21" w:name="_Toc93066141"/>
                       <w:r>
                         <w:t xml:space="preserve">Figure </w:t>
                       </w:r>
-                      <w:r>
-                        <w:fldChar w:fldCharType="begin"/>
-                      </w:r>
-                      <w:r>
-                        <w:instrText xml:space="preserve"> SEQ Figure \* ARABIC </w:instrText>
-                      </w:r>
-                      <w:r>
-                        <w:fldChar w:fldCharType="separate"/>
-                      </w:r>
-                      <w:r>
-                        <w:rPr>
-                          <w:noProof/>
-                        </w:rPr>
-                        <w:t>2</w:t>
-                      </w:r>
-                      <w:r>
-                        <w:fldChar w:fldCharType="end"/>
-                      </w:r>
+                      <w:fldSimple w:instr=" SEQ Figure \* ARABIC ">
+                        <w:r>
+                          <w:rPr>
+                            <w:noProof/>
+                          </w:rPr>
+                          <w:t>2</w:t>
+                        </w:r>
+                      </w:fldSimple>
                       <w:r>
                         <w:t>: Diagramme de classes</w:t>
                       </w:r>
@@ -3699,10 +3571,7 @@
       </w:r>
       <w:r>
         <w:br/>
-        <w:t>Pour résumer nous avons créé la majorité de nos classes d’aprè</w:t>
-      </w:r>
-      <w:r>
-        <w:t xml:space="preserve">s le diagramme des événements. En effet, chaque événement correspond à une classe du programme. </w:t>
+        <w:t xml:space="preserve">Pour résumer nous avons créé la majorité de nos classes d’après le diagramme des événements. En effet, chaque événement correspond à une classe du programme. </w:t>
       </w:r>
     </w:p>
     <w:p>
@@ -3716,10 +3585,7 @@
         <w:t>au générateur</w:t>
       </w:r>
       <w:r>
-        <w:t xml:space="preserve"> de clients, au réglage de la simulation, à l’affichage de celle-ci</w:t>
-      </w:r>
-      <w:r>
-        <w:t xml:space="preserve"> et à l’exportation des données.</w:t>
+        <w:t xml:space="preserve"> de clients, au réglage de la simulation, à l’affichage de celle-ci et à l’exportation des données.</w:t>
       </w:r>
       <w:r>
         <w:br w:type="page"/>
@@ -3806,10 +3672,7 @@
         <w:t>]</w:t>
       </w:r>
       <w:r>
-        <w:t>, nous avons au total dans ce projet 17 évènements, ainsi que deux algorithmes de recherche permettant d’articuler les événements entre eux. Le d</w:t>
-      </w:r>
-      <w:r>
-        <w:t xml:space="preserve">iagramme se sépare en “branches”, représentant ainsi les évènements nécessitant les mêmes ressources, avec par </w:t>
+        <w:t xml:space="preserve">, nous avons au total dans ce projet 17 évènements, ainsi que deux algorithmes de recherche permettant d’articuler les événements entre eux. Le diagramme se sépare en “branches”, représentant ainsi les évènements nécessitant les mêmes ressources, avec par </w:t>
       </w:r>
       <w:r>
         <w:t>exemple :</w:t>
@@ -3873,28 +3736,18 @@
       </w:pPr>
       <w:bookmarkStart w:id="25" w:name="_Ref93062950"/>
       <w:bookmarkStart w:id="26" w:name="_Toc93064150"/>
-      <w:bookmarkStart w:id="27" w:name="_Toc93064312"/>
+      <w:bookmarkStart w:id="27" w:name="_Toc93066142"/>
       <w:r>
         <w:t xml:space="preserve">Figure </w:t>
       </w:r>
-      <w:r>
-        <w:fldChar w:fldCharType="begin"/>
-      </w:r>
-      <w:r>
-        <w:instrText xml:space="preserve"> SEQ Figure \* ARABIC </w:instrText>
-      </w:r>
-      <w:r>
-        <w:fldChar w:fldCharType="separate"/>
-      </w:r>
-      <w:r>
-        <w:rPr>
-          <w:noProof/>
-        </w:rPr>
-        <w:t>3</w:t>
-      </w:r>
-      <w:r>
-        <w:fldChar w:fldCharType="end"/>
-      </w:r>
+      <w:fldSimple w:instr=" SEQ Figure \* ARABIC ">
+        <w:r>
+          <w:rPr>
+            <w:noProof/>
+          </w:rPr>
+          <w:t>3</w:t>
+        </w:r>
+      </w:fldSimple>
       <w:bookmarkEnd w:id="25"/>
       <w:r>
         <w:t>: Branche caissiers</w:t>
@@ -3922,13 +3775,7 @@
         <w:t>caissier</w:t>
       </w:r>
       <w:r>
-        <w:t xml:space="preserve"> est bien disponible pour prendre sa commande, si ça n’est pas le cas alors le client sera mis dans une liste d’attente de type FIFO (on ne voud</w:t>
-      </w:r>
-      <w:r>
-        <w:t>rait pas que les clients se doublent). Si un caissier est disponible, alors il peut commencer à prendre sa commande, et le statut de la ressource caissier passe donc à "occuper" pendant un certain temps (représentant le temps de formuler la commande et d’e</w:t>
-      </w:r>
-      <w:r>
-        <w:t xml:space="preserve">ncaisser le client) selon si le client est un kfetier ou pas. Lorsque le temps est écoulé, l’évènement </w:t>
+        <w:t xml:space="preserve"> est bien disponible pour prendre sa commande, si ça n’est pas le cas alors le client sera mis dans une liste d’attente de type FIFO (on ne voudrait pas que les clients se doublent). Si un caissier est disponible, alors il peut commencer à prendre sa commande, et le statut de la ressource caissier passe donc à "occuper" pendant un certain temps (représentant le temps de formuler la commande et d’encaisser le client) selon si le client est un kfetier ou pas. Lorsque le temps est écoulé, l’évènement </w:t>
       </w:r>
       <w:r>
         <w:rPr>
@@ -3938,10 +3785,7 @@
         <w:t>Fin de paiement</w:t>
       </w:r>
       <w:r>
-        <w:t xml:space="preserve"> est appelé et libère la ressource du caissier. S’il n’y a pas de client dans la liste d’attente, alors le caissier ne fait rien tant qu’u</w:t>
-      </w:r>
-      <w:r>
-        <w:t xml:space="preserve">n client n’arrive pas, sinon il appelle le client suivant ce qui lance un événement </w:t>
+        <w:t xml:space="preserve"> est appelé et libère la ressource du caissier. S’il n’y a pas de client dans la liste d’attente, alors le caissier ne fait rien tant qu’un client n’arrive pas, sinon il appelle le client suivant ce qui lance un événement </w:t>
       </w:r>
       <w:r>
         <w:rPr>
@@ -3998,10 +3842,7 @@
         <w:t xml:space="preserve"> :</w:t>
       </w:r>
       <w:r>
-        <w:t xml:space="preserve"> le client est placé dans la liste d’att</w:t>
-      </w:r>
-      <w:r>
-        <w:t xml:space="preserve">ente Post Order (celle-ci n’étant pas </w:t>
+        <w:t xml:space="preserve"> le client est placé dans la liste d’attente Post Order (celle-ci n’étant pas </w:t>
       </w:r>
       <w:r>
         <w:t>FIFO :</w:t>
@@ -4020,10 +3861,7 @@
         <w:widowControl w:val="0"/>
       </w:pPr>
       <w:r>
-        <w:t xml:space="preserve">En </w:t>
-      </w:r>
-      <w:r>
-        <w:t xml:space="preserve">quoi consistent nos algorithmes de </w:t>
+        <w:t xml:space="preserve">En quoi consistent nos algorithmes de </w:t>
       </w:r>
       <w:r>
         <w:t>recherche ?</w:t>
@@ -4040,10 +3878,7 @@
         <w:t>Kfetier</w:t>
       </w:r>
       <w:r>
-        <w:t>, et un autr</w:t>
-      </w:r>
-      <w:r>
-        <w:t>e pour les pizzas (qui nécessitent donc une ressource Cuisinier).</w:t>
+        <w:t>, et un autre pour les pizzas (qui nécessitent donc une ressource Cuisinier).</w:t>
       </w:r>
     </w:p>
     <w:p>
@@ -4059,19 +3894,13 @@
         <w:t>Kfetier</w:t>
       </w:r>
       <w:r>
-        <w:t>/Cuisinier disponible pour lancer la préparation de la commande. Ensuite, ils vont vérifier que les ressources matérielle</w:t>
-      </w:r>
-      <w:r>
-        <w:t xml:space="preserve">s nécessaires à la préparation de la commande sont disponibles. Pour l’algorithme de recherche pour les pizzas, il va donc vérifier qu’un four est </w:t>
+        <w:t xml:space="preserve">/Cuisinier disponible pour lancer la préparation de la commande. Ensuite, ils vont vérifier que les ressources matérielles nécessaires à la préparation de la commande sont disponibles. Pour l’algorithme de recherche pour les pizzas, il va donc vérifier qu’un four est </w:t>
       </w:r>
       <w:r>
         <w:t>disponible ;</w:t>
       </w:r>
       <w:r>
-        <w:t xml:space="preserve"> pour l’autre algorithme il va falloir vérifier dans un certain ordre si les ressources nécessaire</w:t>
-      </w:r>
-      <w:r>
-        <w:t xml:space="preserve">s sont libres selon ce qui est présent dans la commande. Concernant l’ordre, nous l’avons fixé par rapport à nos habitudes lorsque nous sommes en service à la </w:t>
+        <w:t xml:space="preserve"> pour l’autre algorithme il va falloir vérifier dans un certain ordre si les ressources nécessaires sont libres selon ce qui est présent dans la commande. Concernant l’ordre, nous l’avons fixé par rapport à nos habitudes lorsque nous sommes en service à la </w:t>
       </w:r>
       <w:r>
         <w:t>K’Fet :</w:t>
@@ -4104,14 +3933,7 @@
           <w:i/>
           <w:u w:val="single"/>
         </w:rPr>
-        <w:t>Pr</w:t>
-      </w:r>
-      <w:r>
-        <w:rPr>
-          <w:i/>
-          <w:u w:val="single"/>
-        </w:rPr>
-        <w:t>éparation pizza</w:t>
+        <w:t>Préparation pizza</w:t>
       </w:r>
       <w:r>
         <w:t xml:space="preserve"> sera créé. En parallèle, l’autre algorithme va regarder si un </w:t>
@@ -4130,10 +3952,7 @@
         <w:t>Préparation Picard</w:t>
       </w:r>
       <w:r>
-        <w:t>), puis n’ayant pas de ramen dans l</w:t>
-      </w:r>
-      <w:r>
-        <w:t xml:space="preserve">a commande il ira directement regarder s’il y a un emplacement de libre dans la machine à café pour créer l’évènement </w:t>
+        <w:t xml:space="preserve">), puis n’ayant pas de ramen dans la commande il ira directement regarder s’il y a un emplacement de libre dans la machine à café pour créer l’évènement </w:t>
       </w:r>
       <w:r>
         <w:rPr>
@@ -4143,10 +3962,7 @@
         <w:t>Préparation Café</w:t>
       </w:r>
       <w:r>
-        <w:t>. Chaque évènement de préparation de commande occupe les ressources nécessaires et lance les évènements suivants, et à cha</w:t>
-      </w:r>
-      <w:r>
-        <w:t>que fois qu’une des ressources humaines nécessaires est libérée, alors les algorithmes de recherche sont rappelés pour poursuivre la préparation de la commande.</w:t>
+        <w:t>. Chaque évènement de préparation de commande occupe les ressources nécessaires et lance les évènements suivants, et à chaque fois qu’une des ressources humaines nécessaires est libérée, alors les algorithmes de recherche sont rappelés pour poursuivre la préparation de la commande.</w:t>
       </w:r>
     </w:p>
     <w:p>
@@ -4283,28 +4099,18 @@
                               </w:rPr>
                             </w:pPr>
                             <w:bookmarkStart w:id="28" w:name="_Toc93064151"/>
-                            <w:bookmarkStart w:id="29" w:name="_Toc93064313"/>
+                            <w:bookmarkStart w:id="29" w:name="_Toc93066143"/>
                             <w:r>
                               <w:t xml:space="preserve">Figure </w:t>
                             </w:r>
-                            <w:r>
-                              <w:fldChar w:fldCharType="begin"/>
-                            </w:r>
-                            <w:r>
-                              <w:instrText xml:space="preserve"> SEQ Figure \* ARABIC </w:instrText>
-                            </w:r>
-                            <w:r>
-                              <w:fldChar w:fldCharType="separate"/>
-                            </w:r>
-                            <w:r>
-                              <w:rPr>
-                                <w:noProof/>
-                              </w:rPr>
-                              <w:t>4</w:t>
-                            </w:r>
-                            <w:r>
-                              <w:fldChar w:fldCharType="end"/>
-                            </w:r>
+                            <w:fldSimple w:instr=" SEQ Figure \* ARABIC ">
+                              <w:r>
+                                <w:rPr>
+                                  <w:noProof/>
+                                </w:rPr>
+                                <w:t>4</w:t>
+                              </w:r>
+                            </w:fldSimple>
                             <w:r>
                               <w:t>: Branche Ramen</w:t>
                             </w:r>
@@ -4344,28 +4150,18 @@
                         </w:rPr>
                       </w:pPr>
                       <w:bookmarkStart w:id="30" w:name="_Toc93064151"/>
-                      <w:bookmarkStart w:id="31" w:name="_Toc93064313"/>
+                      <w:bookmarkStart w:id="31" w:name="_Toc93066143"/>
                       <w:r>
                         <w:t xml:space="preserve">Figure </w:t>
                       </w:r>
-                      <w:r>
-                        <w:fldChar w:fldCharType="begin"/>
-                      </w:r>
-                      <w:r>
-                        <w:instrText xml:space="preserve"> SEQ Figure \* ARABIC </w:instrText>
-                      </w:r>
-                      <w:r>
-                        <w:fldChar w:fldCharType="separate"/>
-                      </w:r>
-                      <w:r>
-                        <w:rPr>
-                          <w:noProof/>
-                        </w:rPr>
-                        <w:t>4</w:t>
-                      </w:r>
-                      <w:r>
-                        <w:fldChar w:fldCharType="end"/>
-                      </w:r>
+                      <w:fldSimple w:instr=" SEQ Figure \* ARABIC ">
+                        <w:r>
+                          <w:rPr>
+                            <w:noProof/>
+                          </w:rPr>
+                          <w:t>4</w:t>
+                        </w:r>
+                      </w:fldSimple>
                       <w:r>
                         <w:t>: Branche Ramen</w:t>
                       </w:r>
@@ -4381,10 +4177,7 @@
         </mc:AlternateContent>
       </w:r>
       <w:r>
-        <w:t>En effet, l</w:t>
-      </w:r>
-      <w:r>
-        <w:t xml:space="preserve">orsque la bouilloire a chauffé, le service de ramen est immédiat. Mais si l’eau est froide, il faut d’abord attendre que l’eau chauffe avant d’appeler l'événement </w:t>
+        <w:t xml:space="preserve">En effet, lorsque la bouilloire a chauffé, le service de ramen est immédiat. Mais si l’eau est froide, il faut d’abord attendre que l’eau chauffe avant d’appeler l'événement </w:t>
       </w:r>
       <w:r>
         <w:rPr>
@@ -4409,10 +4202,7 @@
       <w:bookmarkStart w:id="32" w:name="_Toc93064706"/>
       <w:r>
         <w:lastRenderedPageBreak/>
-        <w:t>Cod</w:t>
-      </w:r>
-      <w:r>
-        <w:t>e</w:t>
+        <w:t>Code</w:t>
       </w:r>
       <w:bookmarkEnd w:id="32"/>
     </w:p>
@@ -4434,19 +4224,13 @@
         <w:t>Java FX</w:t>
       </w:r>
       <w:r>
-        <w:t xml:space="preserve"> afin de créer une interface graphique avec laquelle notre code peut interagir. Nous avons a</w:t>
-      </w:r>
-      <w:r>
-        <w:t xml:space="preserve">ussi eu besoin de différentes librairies dont </w:t>
+        <w:t xml:space="preserve"> afin de créer une interface graphique avec laquelle notre code peut interagir. Nous avons aussi eu besoin de différentes librairies dont </w:t>
       </w:r>
       <w:r>
         <w:t>java fx</w:t>
       </w:r>
       <w:r>
-        <w:t xml:space="preserve"> et apache.poi pour générer le rapport en fin de simulation. Enfin, nous avons à plusieurs reprises utilisé le design pattern du singleton pour différentes classes, afin de s’assurer que nous n’aurions qu</w:t>
-      </w:r>
-      <w:r>
-        <w:t xml:space="preserve">’une seule instance au cours de la </w:t>
+        <w:t xml:space="preserve"> et apache.poi pour générer le rapport en fin de simulation. Enfin, nous avons à plusieurs reprises utilisé le design pattern du singleton pour différentes classes, afin de s’assurer que nous n’aurions qu’une seule instance au cours de la </w:t>
       </w:r>
       <w:r>
         <w:t>simulation :</w:t>
@@ -4516,28 +4300,18 @@
                               </w:rPr>
                             </w:pPr>
                             <w:bookmarkStart w:id="33" w:name="_Toc93064152"/>
-                            <w:bookmarkStart w:id="34" w:name="_Toc93064314"/>
+                            <w:bookmarkStart w:id="34" w:name="_Toc93066144"/>
                             <w:r>
                               <w:t xml:space="preserve">Figure </w:t>
                             </w:r>
-                            <w:r>
-                              <w:fldChar w:fldCharType="begin"/>
-                            </w:r>
-                            <w:r>
-                              <w:instrText xml:space="preserve"> SEQ Figure \* ARABIC </w:instrText>
-                            </w:r>
-                            <w:r>
-                              <w:fldChar w:fldCharType="separate"/>
-                            </w:r>
-                            <w:r>
-                              <w:rPr>
-                                <w:noProof/>
-                              </w:rPr>
-                              <w:t>5</w:t>
-                            </w:r>
-                            <w:r>
-                              <w:fldChar w:fldCharType="end"/>
-                            </w:r>
+                            <w:fldSimple w:instr=" SEQ Figure \* ARABIC ">
+                              <w:r>
+                                <w:rPr>
+                                  <w:noProof/>
+                                </w:rPr>
+                                <w:t>5</w:t>
+                              </w:r>
+                            </w:fldSimple>
                             <w:r>
                               <w:t>: Aide (2)</w:t>
                             </w:r>
@@ -4574,28 +4348,18 @@
                         </w:rPr>
                       </w:pPr>
                       <w:bookmarkStart w:id="35" w:name="_Toc93064152"/>
-                      <w:bookmarkStart w:id="36" w:name="_Toc93064314"/>
+                      <w:bookmarkStart w:id="36" w:name="_Toc93066144"/>
                       <w:r>
                         <w:t xml:space="preserve">Figure </w:t>
                       </w:r>
-                      <w:r>
-                        <w:fldChar w:fldCharType="begin"/>
-                      </w:r>
-                      <w:r>
-                        <w:instrText xml:space="preserve"> SEQ Figure \* ARABIC </w:instrText>
-                      </w:r>
-                      <w:r>
-                        <w:fldChar w:fldCharType="separate"/>
-                      </w:r>
-                      <w:r>
-                        <w:rPr>
-                          <w:noProof/>
-                        </w:rPr>
-                        <w:t>5</w:t>
-                      </w:r>
-                      <w:r>
-                        <w:fldChar w:fldCharType="end"/>
-                      </w:r>
+                      <w:fldSimple w:instr=" SEQ Figure \* ARABIC ">
+                        <w:r>
+                          <w:rPr>
+                            <w:noProof/>
+                          </w:rPr>
+                          <w:t>5</w:t>
+                        </w:r>
+                      </w:fldSimple>
                       <w:r>
                         <w:t>: Aide (2)</w:t>
                       </w:r>
@@ -4662,28 +4426,18 @@
                               </w:rPr>
                             </w:pPr>
                             <w:bookmarkStart w:id="37" w:name="_Toc93064153"/>
-                            <w:bookmarkStart w:id="38" w:name="_Toc93064315"/>
+                            <w:bookmarkStart w:id="38" w:name="_Toc93066145"/>
                             <w:r>
                               <w:t xml:space="preserve">Figure </w:t>
                             </w:r>
-                            <w:r>
-                              <w:fldChar w:fldCharType="begin"/>
-                            </w:r>
-                            <w:r>
-                              <w:instrText xml:space="preserve"> SEQ Figure \* ARABIC </w:instrText>
-                            </w:r>
-                            <w:r>
-                              <w:fldChar w:fldCharType="separate"/>
-                            </w:r>
-                            <w:r>
-                              <w:rPr>
-                                <w:noProof/>
-                              </w:rPr>
-                              <w:t>6</w:t>
-                            </w:r>
-                            <w:r>
-                              <w:fldChar w:fldCharType="end"/>
-                            </w:r>
+                            <w:fldSimple w:instr=" SEQ Figure \* ARABIC ">
+                              <w:r>
+                                <w:rPr>
+                                  <w:noProof/>
+                                </w:rPr>
+                                <w:t>6</w:t>
+                              </w:r>
+                            </w:fldSimple>
                             <w:r>
                               <w:t xml:space="preserve">: </w:t>
                             </w:r>
@@ -4723,28 +4477,18 @@
                         </w:rPr>
                       </w:pPr>
                       <w:bookmarkStart w:id="39" w:name="_Toc93064153"/>
-                      <w:bookmarkStart w:id="40" w:name="_Toc93064315"/>
+                      <w:bookmarkStart w:id="40" w:name="_Toc93066145"/>
                       <w:r>
                         <w:t xml:space="preserve">Figure </w:t>
                       </w:r>
-                      <w:r>
-                        <w:fldChar w:fldCharType="begin"/>
-                      </w:r>
-                      <w:r>
-                        <w:instrText xml:space="preserve"> SEQ Figure \* ARABIC </w:instrText>
-                      </w:r>
-                      <w:r>
-                        <w:fldChar w:fldCharType="separate"/>
-                      </w:r>
-                      <w:r>
-                        <w:rPr>
-                          <w:noProof/>
-                        </w:rPr>
-                        <w:t>6</w:t>
-                      </w:r>
-                      <w:r>
-                        <w:fldChar w:fldCharType="end"/>
-                      </w:r>
+                      <w:fldSimple w:instr=" SEQ Figure \* ARABIC ">
+                        <w:r>
+                          <w:rPr>
+                            <w:noProof/>
+                          </w:rPr>
+                          <w:t>6</w:t>
+                        </w:r>
+                      </w:fldSimple>
                       <w:r>
                         <w:t xml:space="preserve">: </w:t>
                       </w:r>
@@ -4764,13 +4508,7 @@
       </w:r>
       <w:r>
         <w:tab/>
-        <w:t>En termes d’application, nous avons donc l’application principale (module Core), ainsi qu’un générateur (module Generator). Pour po</w:t>
-      </w:r>
-      <w:r>
-        <w:t>uvoir lancer la simulation, il faut d’abord avoir généré une clientèle en passant par le générateur, comme expliqué dans l’aide du logiciel. Il faut ensuite fournir le fichier aux paramètres de la simulation, et seulement une fois le fichier fournis la sim</w:t>
-      </w:r>
-      <w:r>
-        <w:t>ulation pourra être lancée.</w:t>
+        <w:t>En termes d’application, nous avons donc l’application principale (module Core), ainsi qu’un générateur (module Generator). Pour pouvoir lancer la simulation, il faut d’abord avoir généré une clientèle en passant par le générateur, comme expliqué dans l’aide du logiciel. Il faut ensuite fournir le fichier aux paramètres de la simulation, et seulement une fois le fichier fournis la simulation pourra être lancée.</w:t>
       </w:r>
     </w:p>
     <w:p>
@@ -5015,28 +4753,18 @@
                               </w:rPr>
                             </w:pPr>
                             <w:bookmarkStart w:id="41" w:name="_Toc93064154"/>
-                            <w:bookmarkStart w:id="42" w:name="_Toc93064316"/>
+                            <w:bookmarkStart w:id="42" w:name="_Toc93066146"/>
                             <w:r>
                               <w:t xml:space="preserve">Figure </w:t>
                             </w:r>
-                            <w:r>
-                              <w:fldChar w:fldCharType="begin"/>
-                            </w:r>
-                            <w:r>
-                              <w:instrText xml:space="preserve"> SEQ Figure \* ARABIC </w:instrText>
-                            </w:r>
-                            <w:r>
-                              <w:fldChar w:fldCharType="separate"/>
-                            </w:r>
-                            <w:r>
-                              <w:rPr>
-                                <w:noProof/>
-                              </w:rPr>
-                              <w:t>7</w:t>
-                            </w:r>
-                            <w:r>
-                              <w:fldChar w:fldCharType="end"/>
-                            </w:r>
+                            <w:fldSimple w:instr=" SEQ Figure \* ARABIC ">
+                              <w:r>
+                                <w:rPr>
+                                  <w:noProof/>
+                                </w:rPr>
+                                <w:t>7</w:t>
+                              </w:r>
+                            </w:fldSimple>
                             <w:r>
                               <w:t>: Aide (3)</w:t>
                             </w:r>
@@ -5073,28 +4801,18 @@
                         </w:rPr>
                       </w:pPr>
                       <w:bookmarkStart w:id="43" w:name="_Toc93064154"/>
-                      <w:bookmarkStart w:id="44" w:name="_Toc93064316"/>
+                      <w:bookmarkStart w:id="44" w:name="_Toc93066146"/>
                       <w:r>
                         <w:t xml:space="preserve">Figure </w:t>
                       </w:r>
-                      <w:r>
-                        <w:fldChar w:fldCharType="begin"/>
-                      </w:r>
-                      <w:r>
-                        <w:instrText xml:space="preserve"> SEQ Figure \* ARABIC </w:instrText>
-                      </w:r>
-                      <w:r>
-                        <w:fldChar w:fldCharType="separate"/>
-                      </w:r>
-                      <w:r>
-                        <w:rPr>
-                          <w:noProof/>
-                        </w:rPr>
-                        <w:t>7</w:t>
-                      </w:r>
-                      <w:r>
-                        <w:fldChar w:fldCharType="end"/>
-                      </w:r>
+                      <w:fldSimple w:instr=" SEQ Figure \* ARABIC ">
+                        <w:r>
+                          <w:rPr>
+                            <w:noProof/>
+                          </w:rPr>
+                          <w:t>7</w:t>
+                        </w:r>
+                      </w:fldSimple>
                       <w:r>
                         <w:t>: Aide (3)</w:t>
                       </w:r>
@@ -5230,10 +4948,7 @@
         <w:t>[Figure 6]</w:t>
       </w:r>
       <w:r>
-        <w:t xml:space="preserve">, le premier onglet permet de saisir le nombre </w:t>
-      </w:r>
-      <w:r>
-        <w:t>de clients à simuler, ainsi que la fréquence à laquelle ils arriveront (plus le slider est proche de 0, plus les clients auront des dates d’arrivée proches les unes des autres)</w:t>
+        <w:t>, le premier onglet permet de saisir le nombre de clients à simuler, ainsi que la fréquence à laquelle ils arriveront (plus le slider est proche de 0, plus les clients auront des dates d’arrivée proches les unes des autres)</w:t>
       </w:r>
     </w:p>
     <w:p>
@@ -5342,28 +5057,18 @@
                               </w:rPr>
                             </w:pPr>
                             <w:bookmarkStart w:id="47" w:name="_Toc93064155"/>
-                            <w:bookmarkStart w:id="48" w:name="_Toc93064317"/>
+                            <w:bookmarkStart w:id="48" w:name="_Toc93066147"/>
                             <w:r>
                               <w:t xml:space="preserve">Figure </w:t>
                             </w:r>
-                            <w:r>
-                              <w:fldChar w:fldCharType="begin"/>
-                            </w:r>
-                            <w:r>
-                              <w:instrText xml:space="preserve"> SEQ Figure \* ARABIC </w:instrText>
-                            </w:r>
-                            <w:r>
-                              <w:fldChar w:fldCharType="separate"/>
-                            </w:r>
-                            <w:r>
-                              <w:rPr>
-                                <w:noProof/>
-                              </w:rPr>
-                              <w:t>8</w:t>
-                            </w:r>
-                            <w:r>
-                              <w:fldChar w:fldCharType="end"/>
-                            </w:r>
+                            <w:fldSimple w:instr=" SEQ Figure \* ARABIC ">
+                              <w:r>
+                                <w:rPr>
+                                  <w:noProof/>
+                                </w:rPr>
+                                <w:t>8</w:t>
+                              </w:r>
+                            </w:fldSimple>
                             <w:r>
                               <w:t xml:space="preserve">: </w:t>
                             </w:r>
@@ -5401,28 +5106,18 @@
                         </w:rPr>
                       </w:pPr>
                       <w:bookmarkStart w:id="49" w:name="_Toc93064155"/>
-                      <w:bookmarkStart w:id="50" w:name="_Toc93064317"/>
+                      <w:bookmarkStart w:id="50" w:name="_Toc93066147"/>
                       <w:r>
                         <w:t xml:space="preserve">Figure </w:t>
                       </w:r>
-                      <w:r>
-                        <w:fldChar w:fldCharType="begin"/>
-                      </w:r>
-                      <w:r>
-                        <w:instrText xml:space="preserve"> SEQ Figure \* ARABIC </w:instrText>
-                      </w:r>
-                      <w:r>
-                        <w:fldChar w:fldCharType="separate"/>
-                      </w:r>
-                      <w:r>
-                        <w:rPr>
-                          <w:noProof/>
-                        </w:rPr>
-                        <w:t>8</w:t>
-                      </w:r>
-                      <w:r>
-                        <w:fldChar w:fldCharType="end"/>
-                      </w:r>
+                      <w:fldSimple w:instr=" SEQ Figure \* ARABIC ">
+                        <w:r>
+                          <w:rPr>
+                            <w:noProof/>
+                          </w:rPr>
+                          <w:t>8</w:t>
+                        </w:r>
+                      </w:fldSimple>
                       <w:r>
                         <w:t xml:space="preserve">: </w:t>
                       </w:r>
@@ -5457,16 +5152,11 @@
         <w:t>[Figure 7]</w:t>
       </w:r>
       <w:r>
-        <w:t xml:space="preserve"> représente le deuxième onglet du générateur, où il est possible de changer la probabilité qu’un client soit un kfetier (ce qui influe sur son temps de paiement), mais aussi le temps que prend chaque moyen de paiement. Nous avons choisi de ne mettre que 4 </w:t>
-      </w:r>
-      <w:r>
-        <w:t xml:space="preserve">moyens de paiements, car c’est ce que nous observions à la </w:t>
-      </w:r>
-      <w:proofErr w:type="spellStart"/>
-      <w:r>
-        <w:t>k’fet</w:t>
-      </w:r>
-      <w:proofErr w:type="spellEnd"/>
+        <w:t xml:space="preserve"> représente le deuxième onglet du générateur, où il est possible de changer la probabilité qu’un client soit un kfetier (ce qui influe sur son temps de paiement), mais aussi le temps que prend chaque moyen de paiement. Nous avons choisi de ne mettre que 4 moyens de paiements, car c’est ce que nous observions à la </w:t>
+      </w:r>
+      <w:r>
+        <w:t>K’Fet</w:t>
+      </w:r>
       <w:r>
         <w:t xml:space="preserve"> au début du projet (la carte bancaire n’a été ajoutée comme moyen de paiement que récemment à la </w:t>
       </w:r>
@@ -5474,10 +5164,7 @@
         <w:t>K’Fet</w:t>
       </w:r>
       <w:r>
-        <w:t>): il y a donc le paiement par compte qui est réglé sur 3 secondes, celui par Lydia dit “</w:t>
-      </w:r>
-      <w:r>
-        <w:t>rapide” (le client génère son QR code directement) réglé sur 7 secondes, celui en liquide réglé sur 15 secondes, et enfin celui par Lydia dit “lent” (le client ne trouve pas le QR code, ou sa banque demande une autorisation) réglé sur 20 secondes.</w:t>
+        <w:t>): il y a donc le paiement par compte qui est réglé sur 3 secondes, celui par Lydia dit “rapide” (le client génère son QR code directement) réglé sur 7 secondes, celui en liquide réglé sur 15 secondes, et enfin celui par Lydia dit “lent” (le client ne trouve pas le QR code, ou sa banque demande une autorisation) réglé sur 20 secondes.</w:t>
       </w:r>
     </w:p>
     <w:p>
@@ -5532,28 +5219,18 @@
                               </w:rPr>
                             </w:pPr>
                             <w:bookmarkStart w:id="51" w:name="_Toc93064156"/>
-                            <w:bookmarkStart w:id="52" w:name="_Toc93064318"/>
+                            <w:bookmarkStart w:id="52" w:name="_Toc93066148"/>
                             <w:r>
                               <w:t xml:space="preserve">Figure </w:t>
                             </w:r>
-                            <w:r>
-                              <w:fldChar w:fldCharType="begin"/>
-                            </w:r>
-                            <w:r>
-                              <w:instrText xml:space="preserve"> SEQ Figure \* ARABIC </w:instrText>
-                            </w:r>
-                            <w:r>
-                              <w:fldChar w:fldCharType="separate"/>
-                            </w:r>
-                            <w:r>
-                              <w:rPr>
-                                <w:noProof/>
-                              </w:rPr>
-                              <w:t>9</w:t>
-                            </w:r>
-                            <w:r>
-                              <w:fldChar w:fldCharType="end"/>
-                            </w:r>
+                            <w:fldSimple w:instr=" SEQ Figure \* ARABIC ">
+                              <w:r>
+                                <w:rPr>
+                                  <w:noProof/>
+                                </w:rPr>
+                                <w:t>9</w:t>
+                              </w:r>
+                            </w:fldSimple>
                             <w:r>
                               <w:t xml:space="preserve">: </w:t>
                             </w:r>
@@ -5598,28 +5275,18 @@
                         </w:rPr>
                       </w:pPr>
                       <w:bookmarkStart w:id="53" w:name="_Toc93064156"/>
-                      <w:bookmarkStart w:id="54" w:name="_Toc93064318"/>
+                      <w:bookmarkStart w:id="54" w:name="_Toc93066148"/>
                       <w:r>
                         <w:t xml:space="preserve">Figure </w:t>
                       </w:r>
-                      <w:r>
-                        <w:fldChar w:fldCharType="begin"/>
-                      </w:r>
-                      <w:r>
-                        <w:instrText xml:space="preserve"> SEQ Figure \* ARABIC </w:instrText>
-                      </w:r>
-                      <w:r>
-                        <w:fldChar w:fldCharType="separate"/>
-                      </w:r>
-                      <w:r>
-                        <w:rPr>
-                          <w:noProof/>
-                        </w:rPr>
-                        <w:t>9</w:t>
-                      </w:r>
-                      <w:r>
-                        <w:fldChar w:fldCharType="end"/>
-                      </w:r>
+                      <w:fldSimple w:instr=" SEQ Figure \* ARABIC ">
+                        <w:r>
+                          <w:rPr>
+                            <w:noProof/>
+                          </w:rPr>
+                          <w:t>9</w:t>
+                        </w:r>
+                      </w:fldSimple>
                       <w:r>
                         <w:t xml:space="preserve">: </w:t>
                       </w:r>
@@ -5696,28 +5363,18 @@
                               </w:rPr>
                             </w:pPr>
                             <w:bookmarkStart w:id="55" w:name="_Toc93064157"/>
-                            <w:bookmarkStart w:id="56" w:name="_Toc93064319"/>
+                            <w:bookmarkStart w:id="56" w:name="_Toc93066149"/>
                             <w:r>
                               <w:t xml:space="preserve">Figure </w:t>
                             </w:r>
-                            <w:r>
-                              <w:fldChar w:fldCharType="begin"/>
-                            </w:r>
-                            <w:r>
-                              <w:instrText xml:space="preserve"> SEQ Figure \* ARABIC </w:instrText>
-                            </w:r>
-                            <w:r>
-                              <w:fldChar w:fldCharType="separate"/>
-                            </w:r>
-                            <w:r>
-                              <w:rPr>
-                                <w:noProof/>
-                              </w:rPr>
-                              <w:t>10</w:t>
-                            </w:r>
-                            <w:r>
-                              <w:fldChar w:fldCharType="end"/>
-                            </w:r>
+                            <w:fldSimple w:instr=" SEQ Figure \* ARABIC ">
+                              <w:r>
+                                <w:rPr>
+                                  <w:noProof/>
+                                </w:rPr>
+                                <w:t>10</w:t>
+                              </w:r>
+                            </w:fldSimple>
                             <w:r>
                               <w:t xml:space="preserve">: </w:t>
                             </w:r>
@@ -5762,28 +5419,18 @@
                         </w:rPr>
                       </w:pPr>
                       <w:bookmarkStart w:id="57" w:name="_Toc93064157"/>
-                      <w:bookmarkStart w:id="58" w:name="_Toc93064319"/>
+                      <w:bookmarkStart w:id="58" w:name="_Toc93066149"/>
                       <w:r>
                         <w:t xml:space="preserve">Figure </w:t>
                       </w:r>
-                      <w:r>
-                        <w:fldChar w:fldCharType="begin"/>
-                      </w:r>
-                      <w:r>
-                        <w:instrText xml:space="preserve"> SEQ Figure \* ARABIC </w:instrText>
-                      </w:r>
-                      <w:r>
-                        <w:fldChar w:fldCharType="separate"/>
-                      </w:r>
-                      <w:r>
-                        <w:rPr>
-                          <w:noProof/>
-                        </w:rPr>
-                        <w:t>10</w:t>
-                      </w:r>
-                      <w:r>
-                        <w:fldChar w:fldCharType="end"/>
-                      </w:r>
+                      <w:fldSimple w:instr=" SEQ Figure \* ARABIC ">
+                        <w:r>
+                          <w:rPr>
+                            <w:noProof/>
+                          </w:rPr>
+                          <w:t>10</w:t>
+                        </w:r>
+                      </w:fldSimple>
                       <w:r>
                         <w:t xml:space="preserve">: </w:t>
                       </w:r>
@@ -5867,10 +5514,7 @@
         <w:ind w:firstLine="0"/>
       </w:pPr>
       <w:r>
-        <w:t>Enfi</w:t>
-      </w:r>
-      <w:r>
-        <w:t xml:space="preserve">n, la </w:t>
+        <w:t xml:space="preserve">Enfin, la </w:t>
       </w:r>
       <w:r>
         <w:rPr>
@@ -5886,10 +5530,7 @@
         <w:t>clients :</w:t>
       </w:r>
       <w:r>
-        <w:t xml:space="preserve"> combien il va pouvoir commander d’article de chaque catégorie, ainsi que le temps que mettra une pizza à cuire (le temps de cuisson e</w:t>
-      </w:r>
-      <w:r>
-        <w:t>st calculé d’après une loi normale centrée sur 17 comprise entre 15 et 19 d’après les valeurs sur la figure.</w:t>
+        <w:t xml:space="preserve"> combien il va pouvoir commander d’article de chaque catégorie, ainsi que le temps que mettra une pizza à cuire (le temps de cuisson est calculé d’après une loi normale centrée sur 17 comprise entre 15 et 19 d’après les valeurs sur la figure.</w:t>
       </w:r>
     </w:p>
     <w:p>
@@ -5917,10 +5558,7 @@
         <w:t>sérialisées :</w:t>
       </w:r>
       <w:r>
-        <w:t xml:space="preserve"> la clientèle est alors générée dans un fichier .dat, avec</w:t>
-      </w:r>
-      <w:r>
-        <w:t xml:space="preserve"> un nombre d’article et une heure d’arrivée aléatoire, et un fichier .txt est créé permettant à l’utilisateur de lire les informations de la clientèle générée.</w:t>
+        <w:t xml:space="preserve"> la clientèle est alors générée dans un fichier .dat, avec un nombre d’article et une heure d’arrivée aléatoire, et un fichier .txt est créé permettant à l’utilisateur de lire les informations de la clientèle générée.</w:t>
       </w:r>
     </w:p>
     <w:p/>
@@ -5932,10 +5570,7 @@
         <w:t>identiques :</w:t>
       </w:r>
       <w:r>
-        <w:t xml:space="preserve"> comme certaines données sont générées aléatoirement, il est nécessaire qu’elles soient stockées quelque part pour pouvoir les</w:t>
-      </w:r>
-      <w:r>
-        <w:t xml:space="preserve"> réutiliser, c’est donc cette solution que nous avons choisie.</w:t>
+        <w:t xml:space="preserve"> comme certaines données sont générées aléatoirement, il est nécessaire qu’elles soient stockées quelque part pour pouvoir les réutiliser, c’est donc cette solution que nous avons choisie.</w:t>
       </w:r>
     </w:p>
     <w:p>
@@ -5955,16 +5590,66 @@
     </w:p>
     <w:p>
       <w:r>
+        <w:rPr>
+          <w:noProof/>
+        </w:rPr>
+        <w:drawing>
+          <wp:anchor distT="114300" distB="114300" distL="114300" distR="114300" simplePos="0" relativeHeight="251669504" behindDoc="0" locked="0" layoutInCell="1" hidden="0" allowOverlap="1" wp14:anchorId="50AC79DF" wp14:editId="03545D75">
+            <wp:simplePos x="0" y="0"/>
+            <wp:positionH relativeFrom="column">
+              <wp:posOffset>544830</wp:posOffset>
+            </wp:positionH>
+            <wp:positionV relativeFrom="paragraph">
+              <wp:posOffset>751840</wp:posOffset>
+            </wp:positionV>
+            <wp:extent cx="4629150" cy="3178810"/>
+            <wp:effectExtent l="0" t="0" r="0" b="2540"/>
+            <wp:wrapSquare wrapText="bothSides" distT="114300" distB="114300" distL="114300" distR="114300"/>
+            <wp:docPr id="15" name="image15.png"/>
+            <wp:cNvGraphicFramePr/>
+            <a:graphic xmlns:a="http://schemas.openxmlformats.org/drawingml/2006/main">
+              <a:graphicData uri="http://schemas.openxmlformats.org/drawingml/2006/picture">
+                <pic:pic xmlns:pic="http://schemas.openxmlformats.org/drawingml/2006/picture">
+                  <pic:nvPicPr>
+                    <pic:cNvPr id="15" name="image15.png"/>
+                    <pic:cNvPicPr preferRelativeResize="0"/>
+                  </pic:nvPicPr>
+                  <pic:blipFill>
+                    <a:blip r:embed="rId27">
+                      <a:extLst>
+                        <a:ext uri="{28A0092B-C50C-407E-A947-70E740481C1C}">
+                          <a14:useLocalDpi xmlns:a14="http://schemas.microsoft.com/office/drawing/2010/main" val="0"/>
+                        </a:ext>
+                      </a:extLst>
+                    </a:blip>
+                    <a:stretch>
+                      <a:fillRect/>
+                    </a:stretch>
+                  </pic:blipFill>
+                  <pic:spPr>
+                    <a:xfrm>
+                      <a:off x="0" y="0"/>
+                      <a:ext cx="4629150" cy="3178810"/>
+                    </a:xfrm>
+                    <a:prstGeom prst="rect">
+                      <a:avLst/>
+                    </a:prstGeom>
+                    <a:ln/>
+                  </pic:spPr>
+                </pic:pic>
+              </a:graphicData>
+            </a:graphic>
+          </wp:anchor>
+        </w:drawing>
+      </w:r>
+      <w:r>
         <w:t xml:space="preserve">Le simulateur est la fenêtre principale de l’application. Il est composé d’une barre de menu et d’un affichage graphique représentant la K’Fet, le timer, les </w:t>
       </w:r>
       <w:r>
         <w:t>Kfetiers</w:t>
       </w:r>
       <w:r>
-        <w:t xml:space="preserve"> et les apparei</w:t>
-      </w:r>
-      <w:r>
-        <w:t>ls ainsi que leur indicateur d’occupation.</w:t>
+        <w:t xml:space="preserve"> et les appareils ainsi que leur indicateur d’occupation.</w:t>
       </w:r>
     </w:p>
     <w:p>
@@ -5978,7 +5663,7 @@
         <mc:AlternateContent>
           <mc:Choice Requires="wps">
             <w:drawing>
-              <wp:anchor distT="0" distB="0" distL="114300" distR="114300" simplePos="0" relativeHeight="251731968" behindDoc="0" locked="0" layoutInCell="1" allowOverlap="1" wp14:anchorId="1A14D3C9" wp14:editId="1EEFE822">
+              <wp:anchor distT="0" distB="0" distL="114300" distR="114300" simplePos="0" relativeHeight="251731968" behindDoc="0" locked="0" layoutInCell="1" allowOverlap="1" wp14:anchorId="1A14D3C9" wp14:editId="4300912B">
                 <wp:simplePos x="0" y="0"/>
                 <wp:positionH relativeFrom="column">
                   <wp:posOffset>542925</wp:posOffset>
@@ -6023,28 +5708,18 @@
                               </w:rPr>
                             </w:pPr>
                             <w:bookmarkStart w:id="60" w:name="_Toc93064158"/>
-                            <w:bookmarkStart w:id="61" w:name="_Toc93064320"/>
+                            <w:bookmarkStart w:id="61" w:name="_Toc93066150"/>
                             <w:r>
                               <w:t xml:space="preserve">Figure </w:t>
                             </w:r>
-                            <w:r>
-                              <w:fldChar w:fldCharType="begin"/>
-                            </w:r>
-                            <w:r>
-                              <w:instrText xml:space="preserve"> SEQ Figure \* ARABIC </w:instrText>
-                            </w:r>
-                            <w:r>
-                              <w:fldChar w:fldCharType="separate"/>
-                            </w:r>
-                            <w:r>
-                              <w:rPr>
-                                <w:noProof/>
-                              </w:rPr>
-                              <w:t>11</w:t>
-                            </w:r>
-                            <w:r>
-                              <w:fldChar w:fldCharType="end"/>
-                            </w:r>
+                            <w:fldSimple w:instr=" SEQ Figure \* ARABIC ">
+                              <w:r>
+                                <w:rPr>
+                                  <w:noProof/>
+                                </w:rPr>
+                                <w:t>11</w:t>
+                              </w:r>
+                            </w:fldSimple>
                             <w:r>
                               <w:t xml:space="preserve">: </w:t>
                             </w:r>
@@ -6084,28 +5759,18 @@
                         </w:rPr>
                       </w:pPr>
                       <w:bookmarkStart w:id="62" w:name="_Toc93064158"/>
-                      <w:bookmarkStart w:id="63" w:name="_Toc93064320"/>
+                      <w:bookmarkStart w:id="63" w:name="_Toc93066150"/>
                       <w:r>
                         <w:t xml:space="preserve">Figure </w:t>
                       </w:r>
-                      <w:r>
-                        <w:fldChar w:fldCharType="begin"/>
-                      </w:r>
-                      <w:r>
-                        <w:instrText xml:space="preserve"> SEQ Figure \* ARABIC </w:instrText>
-                      </w:r>
-                      <w:r>
-                        <w:fldChar w:fldCharType="separate"/>
-                      </w:r>
-                      <w:r>
-                        <w:rPr>
-                          <w:noProof/>
-                        </w:rPr>
-                        <w:t>11</w:t>
-                      </w:r>
-                      <w:r>
-                        <w:fldChar w:fldCharType="end"/>
-                      </w:r>
+                      <w:fldSimple w:instr=" SEQ Figure \* ARABIC ">
+                        <w:r>
+                          <w:rPr>
+                            <w:noProof/>
+                          </w:rPr>
+                          <w:t>11</w:t>
+                        </w:r>
+                      </w:fldSimple>
                       <w:r>
                         <w:t xml:space="preserve">: </w:t>
                       </w:r>
@@ -6123,61 +5788,10 @@
           </mc:Fallback>
         </mc:AlternateContent>
       </w:r>
-      <w:r>
-        <w:rPr>
-          <w:noProof/>
-        </w:rPr>
-        <w:drawing>
-          <wp:anchor distT="114300" distB="114300" distL="114300" distR="114300" simplePos="0" relativeHeight="251669504" behindDoc="0" locked="0" layoutInCell="1" hidden="0" allowOverlap="1" wp14:anchorId="50AC79DF" wp14:editId="52417E62">
-            <wp:simplePos x="0" y="0"/>
-            <wp:positionH relativeFrom="column">
-              <wp:posOffset>542925</wp:posOffset>
-            </wp:positionH>
-            <wp:positionV relativeFrom="paragraph">
-              <wp:posOffset>146108</wp:posOffset>
-            </wp:positionV>
-            <wp:extent cx="4633913" cy="3179080"/>
-            <wp:effectExtent l="0" t="0" r="0" b="0"/>
-            <wp:wrapSquare wrapText="bothSides" distT="114300" distB="114300" distL="114300" distR="114300"/>
-            <wp:docPr id="15" name="image15.png"/>
-            <wp:cNvGraphicFramePr/>
-            <a:graphic xmlns:a="http://schemas.openxmlformats.org/drawingml/2006/main">
-              <a:graphicData uri="http://schemas.openxmlformats.org/drawingml/2006/picture">
-                <pic:pic xmlns:pic="http://schemas.openxmlformats.org/drawingml/2006/picture">
-                  <pic:nvPicPr>
-                    <pic:cNvPr id="0" name="image15.png"/>
-                    <pic:cNvPicPr preferRelativeResize="0"/>
-                  </pic:nvPicPr>
-                  <pic:blipFill>
-                    <a:blip r:embed="rId27"/>
-                    <a:srcRect/>
-                    <a:stretch>
-                      <a:fillRect/>
-                    </a:stretch>
-                  </pic:blipFill>
-                  <pic:spPr>
-                    <a:xfrm>
-                      <a:off x="0" y="0"/>
-                      <a:ext cx="4633913" cy="3179080"/>
-                    </a:xfrm>
-                    <a:prstGeom prst="rect">
-                      <a:avLst/>
-                    </a:prstGeom>
-                    <a:ln/>
-                  </pic:spPr>
-                </pic:pic>
-              </a:graphicData>
-            </a:graphic>
-          </wp:anchor>
-        </w:drawing>
-      </w:r>
-    </w:p>
-    <w:p>
-      <w:r>
-        <w:t>Dans le menu File, il est possible d’ouvrir le générateur dont il a été question précédemment, et c’est aussi dans ce menu que se trouve la fenêtre de paramètres permettant de transmettre le fichier de clients à l’application. Dans cette fenêtre il sera au</w:t>
-      </w:r>
-      <w:r>
-        <w:t xml:space="preserve">ssi possible de changer le nombre de </w:t>
+    </w:p>
+    <w:p>
+      <w:r>
+        <w:t xml:space="preserve">Dans le menu File, il est possible d’ouvrir le générateur dont il a été question précédemment, et c’est aussi dans ce menu que se trouve la fenêtre de paramètres permettant de transmettre le fichier de clients à l’application. Dans cette fenêtre il sera aussi possible de changer le nombre de </w:t>
       </w:r>
       <w:r>
         <w:t>Kfetier</w:t>
@@ -6189,21 +5803,13 @@
         <w:t>Kfetier</w:t>
       </w:r>
       <w:r>
-        <w:t xml:space="preserve"> dans un service, et que chaque rôle doit être pourvu. Lorsque le fichier sélectionné est envoyé depuis la fenêtre de paramètres, il est alo</w:t>
-      </w:r>
-      <w:r>
-        <w:t>rs désérialisé, et la clientèle générée est alors récupérée dans l’application. Une fois le fichier transmis à l’application, il est possible de contrôler l’application depuis le menu “Options</w:t>
-      </w:r>
-      <w:proofErr w:type="gramStart"/>
-      <w:r>
-        <w:t>”:</w:t>
-      </w:r>
-      <w:proofErr w:type="gramEnd"/>
-      <w:r>
-        <w:t xml:space="preserve"> on peut lancer la simulation, l’arrêter, la mettre en pause e</w:t>
-      </w:r>
-      <w:r>
-        <w:t>t la reprendre à l’aide des boutons de ce menu.</w:t>
+        <w:t xml:space="preserve"> dans un service, et que chaque rôle doit être pourvu. Lorsque le fichier sélectionné est envoyé depuis la fenêtre de paramètres, il est alors désérialisé, et la clientèle générée est alors récupérée dans l’application. Une fois le fichier transmis à l’application, il est possible de contrôler l’application depuis le menu “Options</w:t>
+      </w:r>
+      <w:r>
+        <w:t>” :</w:t>
+      </w:r>
+      <w:r>
+        <w:t xml:space="preserve"> on peut lancer la simulation, l’arrêter, la mettre en pause et la reprendre à l’aide des boutons de ce menu.</w:t>
       </w:r>
     </w:p>
     <w:p>
@@ -6221,10 +5827,7 @@
     <w:p/>
     <w:p>
       <w:r>
-        <w:t>Afin de ne pas t</w:t>
-      </w:r>
-      <w:r>
-        <w:t xml:space="preserve">rop rentrer dans les détails, nous allons simplement expliquer le fonctionnement global de la </w:t>
+        <w:t xml:space="preserve">Afin de ne pas trop rentrer dans les détails, nous allons simplement expliquer le fonctionnement global de la </w:t>
       </w:r>
       <w:r>
         <w:t>simulation :</w:t>
@@ -6232,10 +5835,7 @@
     </w:p>
     <w:p>
       <w:r>
-        <w:t>Tout d’abord, l’application est lancée dans un thread pour séparer le côté graphique du côté calculatoire afin de pouvoir effectuer les deux en parall</w:t>
-      </w:r>
-      <w:r>
-        <w:t>èle.</w:t>
+        <w:t>Tout d’abord, l’application est lancée dans un thread pour séparer le côté graphique du côté calculatoire afin de pouvoir effectuer les deux en parallèle.</w:t>
       </w:r>
     </w:p>
     <w:p>
@@ -6246,21 +5846,12 @@
         <w:t>simulation :</w:t>
       </w:r>
       <w:r>
-        <w:t xml:space="preserve"> c’est dans cette classe que se trouve la méthode qui fait passer le temps dans la simulation. Nous avons choisi d’incrémenter le temps en se basant sur des ticks</w:t>
-      </w:r>
-      <w:r>
-        <w:t xml:space="preserve">, en déterminant que 1 seconde dans la simulation serait égale à 0,01 secondes dans la réalité afin que la simulation ne soit pas trop longue mais reste tout de même observable du côté interface graphique. </w:t>
-      </w:r>
-    </w:p>
-    <w:p>
-      <w:r>
-        <w:t xml:space="preserve">Nous avons ensuite implémenté une méthode qui, à </w:t>
-      </w:r>
-      <w:r>
-        <w:t>chaque seconde passée dans la simulation, va rechercher les événements qui doivent être lancés à cette heure précise, ou à une heure antérieure qui n’aurait pas été lancée par manque de ressources disponibles. Pour se faire, tous les événements sont ajouté</w:t>
-      </w:r>
-      <w:r>
-        <w:t>s à une liste dans un ordre croissant de leur heure de lancement qui est parcourue à chaque seconde jusqu’à ce que l’heure de lancement d’un événement soit supérieure à l’heure actuelle.</w:t>
+        <w:t xml:space="preserve"> c’est dans cette classe que se trouve la méthode qui fait passer le temps dans la simulation. Nous avons choisi d’incrémenter le temps en se basant sur des ticks, en déterminant que 1 seconde dans la simulation serait égale à 0,01 secondes dans la réalité afin que la simulation ne soit pas trop longue mais reste tout de même observable du côté interface graphique. </w:t>
+      </w:r>
+    </w:p>
+    <w:p>
+      <w:r>
+        <w:t>Nous avons ensuite implémenté une méthode qui, à chaque seconde passée dans la simulation, va rechercher les événements qui doivent être lancés à cette heure précise, ou à une heure antérieure qui n’aurait pas été lancée par manque de ressources disponibles. Pour se faire, tous les événements sont ajoutés à une liste dans un ordre croissant de leur heure de lancement qui est parcourue à chaque seconde jusqu’à ce que l’heure de lancement d’un événement soit supérieure à l’heure actuelle.</w:t>
       </w:r>
     </w:p>
     <w:p>
@@ -6318,18 +5909,7 @@
     </w:p>
     <w:p>
       <w:r>
-        <w:t>Pour implémenter les différents évènements, nous avons créé une cla</w:t>
-      </w:r>
-      <w:r>
-        <w:t xml:space="preserve">sse abstraite composée uniquement d’un argument StartingEvent et d’une méthode </w:t>
-      </w:r>
-      <w:proofErr w:type="gramStart"/>
-      <w:r>
-        <w:t>run(</w:t>
-      </w:r>
-      <w:proofErr w:type="gramEnd"/>
-      <w:r>
-        <w:t xml:space="preserve">). Nous avons ensuite créé une classe pour chaque événement de la </w:t>
+        <w:t xml:space="preserve">Pour implémenter les différents évènements, nous avons créé une classe abstraite composée uniquement d’un argument StartingEvent et d’une méthode run(). Nous avons ensuite créé une classe pour chaque événement de la </w:t>
       </w:r>
       <w:r>
         <w:rPr>
@@ -6339,18 +5919,12 @@
         <w:t>[Figure 1]</w:t>
       </w:r>
       <w:r>
-        <w:t xml:space="preserve"> qui étend cette classe abstraite, et qui est composée d’arguments nécessaires au fonctionnement </w:t>
-      </w:r>
-      <w:r>
-        <w:t xml:space="preserve">de l'événement ainsi que de l’implémentation de la méthode run. </w:t>
-      </w:r>
-    </w:p>
-    <w:p>
-      <w:r>
-        <w:t>Ainsi, pour que chaque événement puisse appeler le suivant, il y a juste à ajouter un nouvel objet de la classe de l'événement en question à la liste d'événement du Scheduler avec une heure d</w:t>
-      </w:r>
-      <w:r>
-        <w:t>e lancement, et le tour est joué.</w:t>
+        <w:t xml:space="preserve"> qui étend cette classe abstraite, et qui est composée d’arguments nécessaires au fonctionnement de l'événement ainsi que de l’implémentation de la méthode run. </w:t>
+      </w:r>
+    </w:p>
+    <w:p>
+      <w:r>
+        <w:t>Ainsi, pour que chaque événement puisse appeler le suivant, il y a juste à ajouter un nouvel objet de la classe de l'événement en question à la liste d'événement du Scheduler avec une heure de lancement, et le tour est joué.</w:t>
       </w:r>
     </w:p>
     <w:p>
@@ -6408,28 +5982,18 @@
                               </w:rPr>
                             </w:pPr>
                             <w:bookmarkStart w:id="64" w:name="_Toc93064159"/>
-                            <w:bookmarkStart w:id="65" w:name="_Toc93064321"/>
+                            <w:bookmarkStart w:id="65" w:name="_Toc93066151"/>
                             <w:r>
                               <w:t xml:space="preserve">Figure </w:t>
                             </w:r>
-                            <w:r>
-                              <w:fldChar w:fldCharType="begin"/>
-                            </w:r>
-                            <w:r>
-                              <w:instrText xml:space="preserve"> SEQ Figure \* ARABIC </w:instrText>
-                            </w:r>
-                            <w:r>
-                              <w:fldChar w:fldCharType="separate"/>
-                            </w:r>
-                            <w:r>
-                              <w:rPr>
-                                <w:noProof/>
-                              </w:rPr>
-                              <w:t>12</w:t>
-                            </w:r>
-                            <w:r>
-                              <w:fldChar w:fldCharType="end"/>
-                            </w:r>
+                            <w:fldSimple w:instr=" SEQ Figure \* ARABIC ">
+                              <w:r>
+                                <w:rPr>
+                                  <w:noProof/>
+                                </w:rPr>
+                                <w:t>12</w:t>
+                              </w:r>
+                            </w:fldSimple>
                             <w:r>
                               <w:t xml:space="preserve">: </w:t>
                             </w:r>
@@ -6468,28 +6032,18 @@
                         </w:rPr>
                       </w:pPr>
                       <w:bookmarkStart w:id="66" w:name="_Toc93064159"/>
-                      <w:bookmarkStart w:id="67" w:name="_Toc93064321"/>
+                      <w:bookmarkStart w:id="67" w:name="_Toc93066151"/>
                       <w:r>
                         <w:t xml:space="preserve">Figure </w:t>
                       </w:r>
-                      <w:r>
-                        <w:fldChar w:fldCharType="begin"/>
-                      </w:r>
-                      <w:r>
-                        <w:instrText xml:space="preserve"> SEQ Figure \* ARABIC </w:instrText>
-                      </w:r>
-                      <w:r>
-                        <w:fldChar w:fldCharType="separate"/>
-                      </w:r>
-                      <w:r>
-                        <w:rPr>
-                          <w:noProof/>
-                        </w:rPr>
-                        <w:t>12</w:t>
-                      </w:r>
-                      <w:r>
-                        <w:fldChar w:fldCharType="end"/>
-                      </w:r>
+                      <w:fldSimple w:instr=" SEQ Figure \* ARABIC ">
+                        <w:r>
+                          <w:rPr>
+                            <w:noProof/>
+                          </w:rPr>
+                          <w:t>12</w:t>
+                        </w:r>
+                      </w:fldSimple>
                       <w:r>
                         <w:t xml:space="preserve">: </w:t>
                       </w:r>
@@ -6557,10 +6111,7 @@
       </w:pPr>
       <w:r>
         <w:tab/>
-        <w:t>Le rapport est généré sous la fo</w:t>
-      </w:r>
-      <w:r>
-        <w:t xml:space="preserve">rme d’un fichier </w:t>
+        <w:t xml:space="preserve">Le rapport est généré sous la forme d’un fichier </w:t>
       </w:r>
       <w:r>
         <w:t>Excel</w:t>
@@ -6572,10 +6123,7 @@
         <w:t>Excel</w:t>
       </w:r>
       <w:r>
-        <w:t xml:space="preserve"> afin de</w:t>
-      </w:r>
-      <w:r>
-        <w:t xml:space="preserve"> pouvoir les comparer plus facilement.</w:t>
+        <w:t xml:space="preserve"> afin de pouvoir les comparer plus facilement.</w:t>
       </w:r>
     </w:p>
     <w:p>
@@ -6601,10 +6149,7 @@
         <w:t>Excel</w:t>
       </w:r>
       <w:r>
-        <w:t xml:space="preserve">, d’y créer des tables et des graphiques </w:t>
-      </w:r>
-      <w:r>
-        <w:t>ainsi que d’y insérer nos données.</w:t>
+        <w:t>, d’y créer des tables et des graphiques ainsi que d’y insérer nos données.</w:t>
       </w:r>
     </w:p>
     <w:p>
@@ -6842,28 +6387,18 @@
                               </w:rPr>
                             </w:pPr>
                             <w:bookmarkStart w:id="71" w:name="_Toc93064160"/>
-                            <w:bookmarkStart w:id="72" w:name="_Toc93064322"/>
+                            <w:bookmarkStart w:id="72" w:name="_Toc93066152"/>
                             <w:r>
                               <w:t xml:space="preserve">Figure </w:t>
                             </w:r>
-                            <w:r>
-                              <w:fldChar w:fldCharType="begin"/>
-                            </w:r>
-                            <w:r>
-                              <w:instrText xml:space="preserve"> SEQ Figure \* ARABIC </w:instrText>
-                            </w:r>
-                            <w:r>
-                              <w:fldChar w:fldCharType="separate"/>
-                            </w:r>
-                            <w:r>
-                              <w:rPr>
-                                <w:noProof/>
-                              </w:rPr>
-                              <w:t>13</w:t>
-                            </w:r>
-                            <w:r>
-                              <w:fldChar w:fldCharType="end"/>
-                            </w:r>
+                            <w:fldSimple w:instr=" SEQ Figure \* ARABIC ">
+                              <w:r>
+                                <w:rPr>
+                                  <w:noProof/>
+                                </w:rPr>
+                                <w:t>13</w:t>
+                              </w:r>
+                            </w:fldSimple>
                             <w:r>
                               <w:t>: Table Clients</w:t>
                             </w:r>
@@ -6900,28 +6435,18 @@
                         </w:rPr>
                       </w:pPr>
                       <w:bookmarkStart w:id="73" w:name="_Toc93064160"/>
-                      <w:bookmarkStart w:id="74" w:name="_Toc93064322"/>
+                      <w:bookmarkStart w:id="74" w:name="_Toc93066152"/>
                       <w:r>
                         <w:t xml:space="preserve">Figure </w:t>
                       </w:r>
-                      <w:r>
-                        <w:fldChar w:fldCharType="begin"/>
-                      </w:r>
-                      <w:r>
-                        <w:instrText xml:space="preserve"> SEQ Figure \* ARABIC </w:instrText>
-                      </w:r>
-                      <w:r>
-                        <w:fldChar w:fldCharType="separate"/>
-                      </w:r>
-                      <w:r>
-                        <w:rPr>
-                          <w:noProof/>
-                        </w:rPr>
-                        <w:t>13</w:t>
-                      </w:r>
-                      <w:r>
-                        <w:fldChar w:fldCharType="end"/>
-                      </w:r>
+                      <w:fldSimple w:instr=" SEQ Figure \* ARABIC ">
+                        <w:r>
+                          <w:rPr>
+                            <w:noProof/>
+                          </w:rPr>
+                          <w:t>13</w:t>
+                        </w:r>
+                      </w:fldSimple>
                       <w:r>
                         <w:t>: Table Clients</w:t>
                       </w:r>
@@ -6988,10 +6513,7 @@
         <w:t>Un</w:t>
       </w:r>
       <w:r>
-        <w:t xml:space="preserve"> graphique affichant le temps d’</w:t>
-      </w:r>
-      <w:r>
-        <w:t>attente selon le nombre d’articles commandés</w:t>
+        <w:t xml:space="preserve"> graphique affichant le temps d’attente selon le nombre d’articles commandés</w:t>
       </w:r>
       <w:r>
         <w:br w:type="page"/>
@@ -7051,28 +6573,18 @@
                               </w:rPr>
                             </w:pPr>
                             <w:bookmarkStart w:id="75" w:name="_Toc93064161"/>
-                            <w:bookmarkStart w:id="76" w:name="_Toc93064323"/>
+                            <w:bookmarkStart w:id="76" w:name="_Toc93066153"/>
                             <w:r>
                               <w:t xml:space="preserve">Figure </w:t>
                             </w:r>
-                            <w:r>
-                              <w:fldChar w:fldCharType="begin"/>
-                            </w:r>
-                            <w:r>
-                              <w:instrText xml:space="preserve"> SEQ Figure \* ARABIC </w:instrText>
-                            </w:r>
-                            <w:r>
-                              <w:fldChar w:fldCharType="separate"/>
-                            </w:r>
-                            <w:r>
-                              <w:rPr>
-                                <w:noProof/>
-                              </w:rPr>
-                              <w:t>14</w:t>
-                            </w:r>
-                            <w:r>
-                              <w:fldChar w:fldCharType="end"/>
-                            </w:r>
+                            <w:fldSimple w:instr=" SEQ Figure \* ARABIC ">
+                              <w:r>
+                                <w:rPr>
+                                  <w:noProof/>
+                                </w:rPr>
+                                <w:t>14</w:t>
+                              </w:r>
+                            </w:fldSimple>
                             <w:r>
                               <w:t xml:space="preserve">: </w:t>
                             </w:r>
@@ -7112,28 +6624,18 @@
                         </w:rPr>
                       </w:pPr>
                       <w:bookmarkStart w:id="77" w:name="_Toc93064161"/>
-                      <w:bookmarkStart w:id="78" w:name="_Toc93064323"/>
+                      <w:bookmarkStart w:id="78" w:name="_Toc93066153"/>
                       <w:r>
                         <w:t xml:space="preserve">Figure </w:t>
                       </w:r>
-                      <w:r>
-                        <w:fldChar w:fldCharType="begin"/>
-                      </w:r>
-                      <w:r>
-                        <w:instrText xml:space="preserve"> SEQ Figure \* ARABIC </w:instrText>
-                      </w:r>
-                      <w:r>
-                        <w:fldChar w:fldCharType="separate"/>
-                      </w:r>
-                      <w:r>
-                        <w:rPr>
-                          <w:noProof/>
-                        </w:rPr>
-                        <w:t>14</w:t>
-                      </w:r>
-                      <w:r>
-                        <w:fldChar w:fldCharType="end"/>
-                      </w:r>
+                      <w:fldSimple w:instr=" SEQ Figure \* ARABIC ">
+                        <w:r>
+                          <w:rPr>
+                            <w:noProof/>
+                          </w:rPr>
+                          <w:t>14</w:t>
+                        </w:r>
+                      </w:fldSimple>
                       <w:r>
                         <w:t xml:space="preserve">: </w:t>
                       </w:r>
@@ -7200,10 +6702,7 @@
         </w:drawing>
       </w:r>
       <w:r>
-        <w:t>Sur cet exemple à 10 clients, on peut par exemple observer que le temps d’attente moyen lors de la simulation était de 1311 secondes, soit environ 21 minutes. Sachant qu’une pizza met entre 15 et 19 minutes à</w:t>
-      </w:r>
-      <w:r>
-        <w:t xml:space="preserve"> cuire, ce temps est cohérent si sur les 10 clients, plusieurs clients ont commandé une pizza avec d’autres articles. En regardant dans le fichier créé par le générateur, on peut voir que c’est le </w:t>
+        <w:t xml:space="preserve">Sur cet exemple à 10 clients, on peut par exemple observer que le temps d’attente moyen lors de la simulation était de 1311 secondes, soit environ 21 minutes. Sachant qu’une pizza met entre 15 et 19 minutes à cuire, ce temps est cohérent si sur les 10 clients, plusieurs clients ont commandé une pizza avec d’autres articles. En regardant dans le fichier créé par le générateur, on peut voir que c’est le </w:t>
       </w:r>
       <w:r>
         <w:t>cas :</w:t>
@@ -7211,31 +6710,19 @@
     </w:p>
     <w:p>
       <w:r>
-        <w:t>Au niveau du graphique obtenu, on peut voir que le tem</w:t>
-      </w:r>
-      <w:r>
-        <w:t xml:space="preserve">ps d’attente selon le nombre d’article commandé reste relativement proche dans une même catégorie. Si l’on regarde pour 2 articles commandés, l’écart entre les deux valeurs peut s’expliquer par la différence d’articles </w:t>
+        <w:t xml:space="preserve">Au niveau du graphique obtenu, on peut voir que le temps d’attente selon le nombre d’article commandé reste relativement proche dans une même catégorie. Si l’on regarde pour 2 articles commandés, l’écart entre les deux valeurs peut s’expliquer par la différence d’articles </w:t>
       </w:r>
       <w:r>
         <w:t>commandés :</w:t>
       </w:r>
       <w:r>
-        <w:t xml:space="preserve"> le point à 1900 correspond</w:t>
-      </w:r>
-      <w:r>
-        <w:t xml:space="preserve"> à un client ayant commandé un picard et un ramen, tandis que le point à 1400 correspond à un client </w:t>
-      </w:r>
-      <w:r>
-        <w:t xml:space="preserve">ayant commandé une pizza et un chocolat. La pizza et le chocolat n’utilisant pas le même kfetier, ils ont pu être réalisés en </w:t>
+        <w:t xml:space="preserve"> le point à 1900 correspond à un client ayant commandé un picard et un ramen, tandis que le point à 1400 correspond à un client ayant commandé une pizza et un chocolat. La pizza et le chocolat n’utilisant pas le même kfetier, ils ont pu être réalisés en </w:t>
       </w:r>
       <w:r>
         <w:t>parallèle</w:t>
       </w:r>
       <w:r>
-        <w:t>, réduisant le temp</w:t>
-      </w:r>
-      <w:r>
-        <w:t>s d’attente.</w:t>
+        <w:t>, réduisant le temps d’attente.</w:t>
       </w:r>
     </w:p>
     <w:p>
@@ -7298,28 +6785,18 @@
                               </w:rPr>
                             </w:pPr>
                             <w:bookmarkStart w:id="79" w:name="_Toc93064162"/>
-                            <w:bookmarkStart w:id="80" w:name="_Toc93064324"/>
+                            <w:bookmarkStart w:id="80" w:name="_Toc93066154"/>
                             <w:r>
                               <w:t xml:space="preserve">Figure </w:t>
                             </w:r>
-                            <w:r>
-                              <w:fldChar w:fldCharType="begin"/>
-                            </w:r>
-                            <w:r>
-                              <w:instrText xml:space="preserve"> SEQ Figure \* ARABIC </w:instrText>
-                            </w:r>
-                            <w:r>
-                              <w:fldChar w:fldCharType="separate"/>
-                            </w:r>
-                            <w:r>
-                              <w:rPr>
-                                <w:noProof/>
-                              </w:rPr>
-                              <w:t>15</w:t>
-                            </w:r>
-                            <w:r>
-                              <w:fldChar w:fldCharType="end"/>
-                            </w:r>
+                            <w:fldSimple w:instr=" SEQ Figure \* ARABIC ">
+                              <w:r>
+                                <w:rPr>
+                                  <w:noProof/>
+                                </w:rPr>
+                                <w:t>15</w:t>
+                              </w:r>
+                            </w:fldSimple>
                             <w:r>
                               <w:t>: Graphique Clients</w:t>
                             </w:r>
@@ -7356,28 +6833,18 @@
                         </w:rPr>
                       </w:pPr>
                       <w:bookmarkStart w:id="81" w:name="_Toc93064162"/>
-                      <w:bookmarkStart w:id="82" w:name="_Toc93064324"/>
+                      <w:bookmarkStart w:id="82" w:name="_Toc93066154"/>
                       <w:r>
                         <w:t xml:space="preserve">Figure </w:t>
                       </w:r>
-                      <w:r>
-                        <w:fldChar w:fldCharType="begin"/>
-                      </w:r>
-                      <w:r>
-                        <w:instrText xml:space="preserve"> SEQ Figure \* ARABIC </w:instrText>
-                      </w:r>
-                      <w:r>
-                        <w:fldChar w:fldCharType="separate"/>
-                      </w:r>
-                      <w:r>
-                        <w:rPr>
-                          <w:noProof/>
-                        </w:rPr>
-                        <w:t>15</w:t>
-                      </w:r>
-                      <w:r>
-                        <w:fldChar w:fldCharType="end"/>
-                      </w:r>
+                      <w:fldSimple w:instr=" SEQ Figure \* ARABIC ">
+                        <w:r>
+                          <w:rPr>
+                            <w:noProof/>
+                          </w:rPr>
+                          <w:t>15</w:t>
+                        </w:r>
+                      </w:fldSimple>
                       <w:r>
                         <w:t>: Graphique Clients</w:t>
                       </w:r>
@@ -7567,28 +7034,18 @@
                               </w:rPr>
                             </w:pPr>
                             <w:bookmarkStart w:id="84" w:name="_Toc93064163"/>
-                            <w:bookmarkStart w:id="85" w:name="_Toc93064325"/>
+                            <w:bookmarkStart w:id="85" w:name="_Toc93066155"/>
                             <w:r>
                               <w:t xml:space="preserve">Figure </w:t>
                             </w:r>
-                            <w:r>
-                              <w:fldChar w:fldCharType="begin"/>
-                            </w:r>
-                            <w:r>
-                              <w:instrText xml:space="preserve"> SEQ Figure \* ARABIC </w:instrText>
-                            </w:r>
-                            <w:r>
-                              <w:fldChar w:fldCharType="separate"/>
-                            </w:r>
-                            <w:r>
-                              <w:rPr>
-                                <w:noProof/>
-                              </w:rPr>
-                              <w:t>16</w:t>
-                            </w:r>
-                            <w:r>
-                              <w:fldChar w:fldCharType="end"/>
-                            </w:r>
+                            <w:fldSimple w:instr=" SEQ Figure \* ARABIC ">
+                              <w:r>
+                                <w:rPr>
+                                  <w:noProof/>
+                                </w:rPr>
+                                <w:t>16</w:t>
+                              </w:r>
+                            </w:fldSimple>
                             <w:r>
                               <w:t>: Table Appareils</w:t>
                             </w:r>
@@ -7624,28 +7081,18 @@
                         </w:rPr>
                       </w:pPr>
                       <w:bookmarkStart w:id="86" w:name="_Toc93064163"/>
-                      <w:bookmarkStart w:id="87" w:name="_Toc93064325"/>
+                      <w:bookmarkStart w:id="87" w:name="_Toc93066155"/>
                       <w:r>
                         <w:t xml:space="preserve">Figure </w:t>
                       </w:r>
-                      <w:r>
-                        <w:fldChar w:fldCharType="begin"/>
-                      </w:r>
-                      <w:r>
-                        <w:instrText xml:space="preserve"> SEQ Figure \* ARABIC </w:instrText>
-                      </w:r>
-                      <w:r>
-                        <w:fldChar w:fldCharType="separate"/>
-                      </w:r>
-                      <w:r>
-                        <w:rPr>
-                          <w:noProof/>
-                        </w:rPr>
-                        <w:t>16</w:t>
-                      </w:r>
-                      <w:r>
-                        <w:fldChar w:fldCharType="end"/>
-                      </w:r>
+                      <w:fldSimple w:instr=" SEQ Figure \* ARABIC ">
+                        <w:r>
+                          <w:rPr>
+                            <w:noProof/>
+                          </w:rPr>
+                          <w:t>16</w:t>
+                        </w:r>
+                      </w:fldSimple>
                       <w:r>
                         <w:t>: Table Appareils</w:t>
                       </w:r>
@@ -7711,19 +7158,13 @@
     </w:p>
     <w:p>
       <w:r>
-        <w:t>Sur 10 clients, 7 ont command</w:t>
-      </w:r>
-      <w:r>
-        <w:t xml:space="preserve">é une pizza, donc seulement 7 fours sont utilisés. Pour la cafetière inutilisée, cela reste </w:t>
+        <w:t xml:space="preserve">Sur 10 clients, 7 ont commandé une pizza, donc seulement 7 fours sont utilisés. Pour la cafetière inutilisée, cela reste </w:t>
       </w:r>
       <w:r>
         <w:t>cohérent :</w:t>
       </w:r>
       <w:r>
-        <w:t xml:space="preserve"> seulement 5 cafés servis sur un service de deux heures, il suffit qu’ils soient commandés avec seulement cinq minutes d’écart chacun pour que la première </w:t>
-      </w:r>
-      <w:r>
-        <w:t>machine à café soit libre à chaque fois lorsqu’il y en a eu besoin.</w:t>
+        <w:t xml:space="preserve"> seulement 5 cafés servis sur un service de deux heures, il suffit qu’ils soient commandés avec seulement cinq minutes d’écart chacun pour que la première machine à café soit libre à chaque fois lorsqu’il y en a eu besoin.</w:t>
       </w:r>
     </w:p>
     <w:p>
@@ -7732,8 +7173,6 @@
       </w:pPr>
       <w:r>
         <w:tab/>
-      </w:r>
-      <w:r>
         <w:t xml:space="preserve">On peut remarquer qu’un des trois micro-ondes à un taux d’occupation inférieur aux autre pour le même nombre d’utilisation, mais cela s’explique très </w:t>
       </w:r>
       <w:r>
@@ -7752,10 +7191,7 @@
         <w:t>les deux utilisations</w:t>
       </w:r>
       <w:r>
-        <w:t xml:space="preserve"> correspondent à deux plats picard chauffés,</w:t>
-      </w:r>
-      <w:r>
-        <w:t xml:space="preserve"> pour celui-ci cela correspond à un plat chauffé qui a ensuite dû retourner chauffer car froid, ce n’est donc pas le même temps de chauffe donc le taux d’occupation change.</w:t>
+        <w:t xml:space="preserve"> correspondent à deux plats picard chauffés, pour celui-ci cela correspond à un plat chauffé qui a ensuite dû retourner chauffer car froid, ce n’est donc pas le même temps de chauffe donc le taux d’occupation change.</w:t>
       </w:r>
     </w:p>
     <w:p>
@@ -7792,8 +7228,6 @@
       </w:pPr>
       <w:r>
         <w:tab/>
-      </w:r>
-      <w:r>
         <w:t xml:space="preserve">La troisième feuille permet d’analyser les résultats sur les listes d’attente de la simulation. On y retrouve </w:t>
       </w:r>
       <w:r>
@@ -7839,10 +7273,7 @@
         <w:t>La</w:t>
       </w:r>
       <w:r>
-        <w:t xml:space="preserve"> taille de la liste d’atte</w:t>
-      </w:r>
-      <w:r>
-        <w:t>nte post Order (en attente de la commande) toutes les 10 secondes</w:t>
+        <w:t xml:space="preserve"> taille de la liste d’attente post Order (en attente de la commande) toutes les 10 secondes</w:t>
       </w:r>
     </w:p>
     <w:p>
@@ -7878,10 +7309,7 @@
         <w:spacing w:line="360" w:lineRule="auto"/>
       </w:pPr>
       <w:r>
-        <w:t>Un graphique représentant l’évolution des tailles des deux listes d’attente dans le</w:t>
-      </w:r>
-      <w:r>
-        <w:t xml:space="preserve"> temps</w:t>
+        <w:t>Un graphique représentant l’évolution des tailles des deux listes d’attente dans le temps</w:t>
       </w:r>
     </w:p>
     <w:p>
@@ -7942,28 +7370,18 @@
                               </w:rPr>
                             </w:pPr>
                             <w:bookmarkStart w:id="90" w:name="_Toc93064164"/>
-                            <w:bookmarkStart w:id="91" w:name="_Toc93064326"/>
+                            <w:bookmarkStart w:id="91" w:name="_Toc93066156"/>
                             <w:r>
                               <w:t xml:space="preserve">Figure </w:t>
                             </w:r>
-                            <w:r>
-                              <w:fldChar w:fldCharType="begin"/>
-                            </w:r>
-                            <w:r>
-                              <w:instrText xml:space="preserve"> SEQ Figure \* ARABIC </w:instrText>
-                            </w:r>
-                            <w:r>
-                              <w:fldChar w:fldCharType="separate"/>
-                            </w:r>
-                            <w:r>
-                              <w:rPr>
-                                <w:noProof/>
-                              </w:rPr>
-                              <w:t>17</w:t>
-                            </w:r>
-                            <w:r>
-                              <w:fldChar w:fldCharType="end"/>
-                            </w:r>
+                            <w:fldSimple w:instr=" SEQ Figure \* ARABIC ">
+                              <w:r>
+                                <w:rPr>
+                                  <w:noProof/>
+                                </w:rPr>
+                                <w:t>17</w:t>
+                              </w:r>
+                            </w:fldSimple>
                             <w:r>
                               <w:t>: Graphique listes d'attente</w:t>
                             </w:r>
@@ -7999,28 +7417,18 @@
                         </w:rPr>
                       </w:pPr>
                       <w:bookmarkStart w:id="92" w:name="_Toc93064164"/>
-                      <w:bookmarkStart w:id="93" w:name="_Toc93064326"/>
+                      <w:bookmarkStart w:id="93" w:name="_Toc93066156"/>
                       <w:r>
                         <w:t xml:space="preserve">Figure </w:t>
                       </w:r>
-                      <w:r>
-                        <w:fldChar w:fldCharType="begin"/>
-                      </w:r>
-                      <w:r>
-                        <w:instrText xml:space="preserve"> SEQ Figure \* ARABIC </w:instrText>
-                      </w:r>
-                      <w:r>
-                        <w:fldChar w:fldCharType="separate"/>
-                      </w:r>
-                      <w:r>
-                        <w:rPr>
-                          <w:noProof/>
-                        </w:rPr>
-                        <w:t>17</w:t>
-                      </w:r>
-                      <w:r>
-                        <w:fldChar w:fldCharType="end"/>
-                      </w:r>
+                      <w:fldSimple w:instr=" SEQ Figure \* ARABIC ">
+                        <w:r>
+                          <w:rPr>
+                            <w:noProof/>
+                          </w:rPr>
+                          <w:t>17</w:t>
+                        </w:r>
+                      </w:fldSimple>
                       <w:r>
                         <w:t>: Graphique listes d'attente</w:t>
                       </w:r>
@@ -8107,10 +7515,7 @@
     </w:p>
     <w:p>
       <w:r>
-        <w:t>En reprenant l</w:t>
-      </w:r>
-      <w:r>
-        <w:t xml:space="preserve">’exemple précédent, on peut voir directement que le service n’a en réalité duré que 40 </w:t>
+        <w:t xml:space="preserve">En reprenant l’exemple précédent, on peut voir directement que le service n’a en réalité duré que 40 </w:t>
       </w:r>
       <w:r>
         <w:t>minutes :</w:t>
@@ -8131,19 +7536,13 @@
         <w:t>périodes</w:t>
       </w:r>
       <w:r>
-        <w:t xml:space="preserve"> d’occupation </w:t>
-      </w:r>
-      <w:r>
-        <w:t xml:space="preserve">des </w:t>
+        <w:t xml:space="preserve"> d’occupation des </w:t>
       </w:r>
       <w:r>
         <w:t>Kfetier :</w:t>
       </w:r>
       <w:r>
-        <w:t xml:space="preserve"> on peut clairement voir que le début de service est un rush pour le caissier puisqu’il doit s’occuper de tous les clients de la liste Pré-Order à la suite, mais qu’après il n’a plus rien à faire. En réalité, l’arrivée des clients est beaucoup</w:t>
-      </w:r>
-      <w:r>
-        <w:t xml:space="preserve"> plus espacée et le caissier doit donc travailler plusieurs fois dans le service mais pas en continu. C’est quelque chose qui peut par exemple être simulé en augmentant l’écart entre l’arrivée de deux clients dans le générateur.</w:t>
+        <w:t xml:space="preserve"> on peut clairement voir que le début de service est un rush pour le caissier puisqu’il doit s’occuper de tous les clients de la liste Pré-Order à la suite, mais qu’après il n’a plus rien à faire. En réalité, l’arrivée des clients est beaucoup plus espacée et le caissier doit donc travailler plusieurs fois dans le service mais pas en continu. C’est quelque chose qui peut par exemple être simulé en augmentant l’écart entre l’arrivée de deux clients dans le générateur.</w:t>
       </w:r>
     </w:p>
     <w:p>
@@ -8165,10 +7564,7 @@
         <w:spacing w:after="200"/>
       </w:pPr>
       <w:r>
-        <w:t>Enfin, la quatriè</w:t>
-      </w:r>
-      <w:r>
-        <w:t xml:space="preserve">me feuille permet d’analyser les résultats sur les </w:t>
+        <w:t xml:space="preserve">Enfin, la quatrième feuille permet d’analyser les résultats sur les </w:t>
       </w:r>
       <w:r>
         <w:t>Kfetiers</w:t>
@@ -8329,10 +7725,7 @@
         <w:spacing w:before="200"/>
       </w:pPr>
       <w:r>
-        <w:t>Avec les feuilles précédentes, il est déjà possible de voir quelle configuration ren</w:t>
-      </w:r>
-      <w:r>
-        <w:t xml:space="preserve">dra le service plus rapide (est-ce </w:t>
+        <w:t xml:space="preserve">Avec les feuilles précédentes, il est déjà possible de voir quelle configuration rendra le service plus rapide (est-ce </w:t>
       </w:r>
       <w:r>
         <w:t>qu’avoir</w:t>
@@ -8350,10 +7743,7 @@
         <w:t>kfetier :</w:t>
       </w:r>
       <w:r>
-        <w:t xml:space="preserve"> si la simulation est plus rapide avec deux caissiers, cela ne signif</w:t>
-      </w:r>
-      <w:r>
-        <w:t>ie pas forcément que les deux caissiers ont été autant sollicités l’un que l’autre. Avoir ces trois tables permet donc non seulement de comparer les rôles entre eux, mais aussi de comparer les kfetiers au sein d’un même rôle.</w:t>
+        <w:t xml:space="preserve"> si la simulation est plus rapide avec deux caissiers, cela ne signifie pas forcément que les deux caissiers ont été autant sollicités l’un que l’autre. Avoir ces trois tables permet donc non seulement de comparer les rôles entre eux, mais aussi de comparer les kfetiers au sein d’un même rôle.</w:t>
       </w:r>
       <w:r>
         <w:br w:type="page"/>
@@ -8365,10 +7755,7 @@
       </w:pPr>
       <w:r>
         <w:lastRenderedPageBreak/>
-        <w:t>Pour la table du cuisinier, l</w:t>
-      </w:r>
-      <w:r>
-        <w:t xml:space="preserve">es résultats sont cohérents, il est intervenu 14 fois sachant qu’il y avait 7 commandes de pizzas, il a donc bien mis </w:t>
+        <w:t xml:space="preserve">Pour la table du cuisinier, les résultats sont cohérents, il est intervenu 14 fois sachant qu’il y avait 7 commandes de pizzas, il a donc bien mis </w:t>
       </w:r>
       <w:r>
         <w:t>toutes les pizzas</w:t>
@@ -8427,28 +7814,18 @@
                               </w:rPr>
                             </w:pPr>
                             <w:bookmarkStart w:id="95" w:name="_Toc93064165"/>
-                            <w:bookmarkStart w:id="96" w:name="_Toc93064327"/>
+                            <w:bookmarkStart w:id="96" w:name="_Toc93066157"/>
                             <w:r>
                               <w:t xml:space="preserve">Figure </w:t>
                             </w:r>
-                            <w:r>
-                              <w:fldChar w:fldCharType="begin"/>
-                            </w:r>
-                            <w:r>
-                              <w:instrText xml:space="preserve"> SEQ Figure \* ARABIC </w:instrText>
-                            </w:r>
-                            <w:r>
-                              <w:fldChar w:fldCharType="separate"/>
-                            </w:r>
-                            <w:r>
-                              <w:rPr>
-                                <w:noProof/>
-                              </w:rPr>
-                              <w:t>18</w:t>
-                            </w:r>
-                            <w:r>
-                              <w:fldChar w:fldCharType="end"/>
-                            </w:r>
+                            <w:fldSimple w:instr=" SEQ Figure \* ARABIC ">
+                              <w:r>
+                                <w:rPr>
+                                  <w:noProof/>
+                                </w:rPr>
+                                <w:t>18</w:t>
+                              </w:r>
+                            </w:fldSimple>
                             <w:r>
                               <w:t>: Table cuisinier</w:t>
                             </w:r>
@@ -8484,28 +7861,18 @@
                         </w:rPr>
                       </w:pPr>
                       <w:bookmarkStart w:id="97" w:name="_Toc93064165"/>
-                      <w:bookmarkStart w:id="98" w:name="_Toc93064327"/>
+                      <w:bookmarkStart w:id="98" w:name="_Toc93066157"/>
                       <w:r>
                         <w:t xml:space="preserve">Figure </w:t>
                       </w:r>
-                      <w:r>
-                        <w:fldChar w:fldCharType="begin"/>
-                      </w:r>
-                      <w:r>
-                        <w:instrText xml:space="preserve"> SEQ Figure \* ARABIC </w:instrText>
-                      </w:r>
-                      <w:r>
-                        <w:fldChar w:fldCharType="separate"/>
-                      </w:r>
-                      <w:r>
-                        <w:rPr>
-                          <w:noProof/>
-                        </w:rPr>
-                        <w:t>18</w:t>
-                      </w:r>
-                      <w:r>
-                        <w:fldChar w:fldCharType="end"/>
-                      </w:r>
+                      <w:fldSimple w:instr=" SEQ Figure \* ARABIC ">
+                        <w:r>
+                          <w:rPr>
+                            <w:noProof/>
+                          </w:rPr>
+                          <w:t>18</w:t>
+                        </w:r>
+                      </w:fldSimple>
                       <w:r>
                         <w:t>: Table cuisinier</w:t>
                       </w:r>
@@ -8574,10 +7941,7 @@
         <w:spacing w:before="200"/>
       </w:pPr>
       <w:r>
-        <w:t>Pour la table du caissier, encore une fois tout est cohérent, 10 interventio</w:t>
-      </w:r>
-      <w:r>
-        <w:t>ns pour 10 clients à encaisser.</w:t>
+        <w:t>Pour la table du caissier, encore une fois tout est cohérent, 10 interventions pour 10 clients à encaisser.</w:t>
       </w:r>
       <w:r>
         <w:rPr>
@@ -8630,28 +7994,18 @@
                               </w:rPr>
                             </w:pPr>
                             <w:bookmarkStart w:id="99" w:name="_Toc93064166"/>
-                            <w:bookmarkStart w:id="100" w:name="_Toc93064328"/>
+                            <w:bookmarkStart w:id="100" w:name="_Toc93066158"/>
                             <w:r>
                               <w:t xml:space="preserve">Figure </w:t>
                             </w:r>
-                            <w:r>
-                              <w:fldChar w:fldCharType="begin"/>
-                            </w:r>
-                            <w:r>
-                              <w:instrText xml:space="preserve"> SEQ Figure \* ARABIC </w:instrText>
-                            </w:r>
-                            <w:r>
-                              <w:fldChar w:fldCharType="separate"/>
-                            </w:r>
-                            <w:r>
-                              <w:rPr>
-                                <w:noProof/>
-                              </w:rPr>
-                              <w:t>19</w:t>
-                            </w:r>
-                            <w:r>
-                              <w:fldChar w:fldCharType="end"/>
-                            </w:r>
+                            <w:fldSimple w:instr=" SEQ Figure \* ARABIC ">
+                              <w:r>
+                                <w:rPr>
+                                  <w:noProof/>
+                                </w:rPr>
+                                <w:t>19</w:t>
+                              </w:r>
+                            </w:fldSimple>
                             <w:r>
                               <w:t>: Table caissier</w:t>
                             </w:r>
@@ -8687,28 +8041,18 @@
                         </w:rPr>
                       </w:pPr>
                       <w:bookmarkStart w:id="101" w:name="_Toc93064166"/>
-                      <w:bookmarkStart w:id="102" w:name="_Toc93064328"/>
+                      <w:bookmarkStart w:id="102" w:name="_Toc93066158"/>
                       <w:r>
                         <w:t xml:space="preserve">Figure </w:t>
                       </w:r>
-                      <w:r>
-                        <w:fldChar w:fldCharType="begin"/>
-                      </w:r>
-                      <w:r>
-                        <w:instrText xml:space="preserve"> SEQ Figure \* ARABIC </w:instrText>
-                      </w:r>
-                      <w:r>
-                        <w:fldChar w:fldCharType="separate"/>
-                      </w:r>
-                      <w:r>
-                        <w:rPr>
-                          <w:noProof/>
-                        </w:rPr>
-                        <w:t>19</w:t>
-                      </w:r>
-                      <w:r>
-                        <w:fldChar w:fldCharType="end"/>
-                      </w:r>
+                      <w:fldSimple w:instr=" SEQ Figure \* ARABIC ">
+                        <w:r>
+                          <w:rPr>
+                            <w:noProof/>
+                          </w:rPr>
+                          <w:t>19</w:t>
+                        </w:r>
+                      </w:fldSimple>
                       <w:r>
                         <w:t>: Table caissier</w:t>
                       </w:r>
@@ -8830,28 +8174,18 @@
                               </w:rPr>
                             </w:pPr>
                             <w:bookmarkStart w:id="103" w:name="_Toc93064167"/>
-                            <w:bookmarkStart w:id="104" w:name="_Toc93064329"/>
+                            <w:bookmarkStart w:id="104" w:name="_Toc93066159"/>
                             <w:r>
                               <w:t xml:space="preserve">Figure </w:t>
                             </w:r>
-                            <w:r>
-                              <w:fldChar w:fldCharType="begin"/>
-                            </w:r>
-                            <w:r>
-                              <w:instrText xml:space="preserve"> SEQ Figure \* ARABIC </w:instrText>
-                            </w:r>
-                            <w:r>
-                              <w:fldChar w:fldCharType="separate"/>
-                            </w:r>
-                            <w:r>
-                              <w:rPr>
-                                <w:noProof/>
-                              </w:rPr>
-                              <w:t>20</w:t>
-                            </w:r>
-                            <w:r>
-                              <w:fldChar w:fldCharType="end"/>
-                            </w:r>
+                            <w:fldSimple w:instr=" SEQ Figure \* ARABIC ">
+                              <w:r>
+                                <w:rPr>
+                                  <w:noProof/>
+                                </w:rPr>
+                                <w:t>20</w:t>
+                              </w:r>
+                            </w:fldSimple>
                             <w:r>
                               <w:t>: Table Kfetiers</w:t>
                             </w:r>
@@ -8887,28 +8221,18 @@
                         </w:rPr>
                       </w:pPr>
                       <w:bookmarkStart w:id="105" w:name="_Toc93064167"/>
-                      <w:bookmarkStart w:id="106" w:name="_Toc93064329"/>
+                      <w:bookmarkStart w:id="106" w:name="_Toc93066159"/>
                       <w:r>
                         <w:t xml:space="preserve">Figure </w:t>
                       </w:r>
-                      <w:r>
-                        <w:fldChar w:fldCharType="begin"/>
-                      </w:r>
-                      <w:r>
-                        <w:instrText xml:space="preserve"> SEQ Figure \* ARABIC </w:instrText>
-                      </w:r>
-                      <w:r>
-                        <w:fldChar w:fldCharType="separate"/>
-                      </w:r>
-                      <w:r>
-                        <w:rPr>
-                          <w:noProof/>
-                        </w:rPr>
-                        <w:t>20</w:t>
-                      </w:r>
-                      <w:r>
-                        <w:fldChar w:fldCharType="end"/>
-                      </w:r>
+                      <w:fldSimple w:instr=" SEQ Figure \* ARABIC ">
+                        <w:r>
+                          <w:rPr>
+                            <w:noProof/>
+                          </w:rPr>
+                          <w:t>20</w:t>
+                        </w:r>
+                      </w:fldSimple>
                       <w:r>
                         <w:t>: Table Kfetiers</w:t>
                       </w:r>
@@ -8982,19 +8306,13 @@
         <w:spacing w:before="200"/>
       </w:pPr>
       <w:r>
-        <w:t>Si l’on compare les trois tables, on peut par contre faire une comparai</w:t>
-      </w:r>
-      <w:r>
-        <w:t xml:space="preserve">son </w:t>
+        <w:t xml:space="preserve">Si l’on compare les trois tables, on peut par contre faire une comparaison </w:t>
       </w:r>
       <w:r>
         <w:t>intéressante :</w:t>
       </w:r>
       <w:r>
-        <w:t xml:space="preserve"> le cuisinier n’a qu’un taux d’occupation de 2.9%, ce qui est plus bas que pour les autres rôles. On peut donc en déduire que lors d’un service, le cuisinier n’est pas tant sollicité que ça, ce qui est logique puisqu’il n’a qu’à mettre la </w:t>
-      </w:r>
-      <w:r>
-        <w:t>pizza au four et la sortir 20 minutes après lorsque qu’elle est cuite. Un changement possible pour améliorer les services serait alors de le répartir aux autres postes lorsqu’il n’a rien à faire plutôt que de le laisser uniquement aux pizzas.</w:t>
+        <w:t xml:space="preserve"> le cuisinier n’a qu’un taux d’occupation de 2.9%, ce qui est plus bas que pour les autres rôles. On peut donc en déduire que lors d’un service, le cuisinier n’est pas tant sollicité que ça, ce qui est logique puisqu’il n’a qu’à mettre la pizza au four et la sortir 20 minutes après lorsque qu’elle est cuite. Un changement possible pour améliorer les services serait alors de le répartir aux autres postes lorsqu’il n’a rien à faire plutôt que de le laisser uniquement aux pizzas.</w:t>
       </w:r>
       <w:r>
         <w:br w:type="page"/>
@@ -9011,10 +8329,7 @@
       <w:bookmarkStart w:id="107" w:name="_Toc93064714"/>
       <w:r>
         <w:lastRenderedPageBreak/>
-        <w:t>Affichage Gr</w:t>
-      </w:r>
-      <w:r>
-        <w:t>aphique</w:t>
+        <w:t>Affichage Graphique</w:t>
       </w:r>
       <w:bookmarkEnd w:id="107"/>
     </w:p>
@@ -9050,10 +8365,7 @@
       </w:pPr>
       <w:r>
         <w:tab/>
-        <w:t>Pour nos ressources statiques (ressources matérielles et</w:t>
-      </w:r>
-      <w:r>
-        <w:t xml:space="preserve"> caissier restant derrière son comptoir) nous utilisons des indicateurs d’occupation sous forme de disques vert et rouge (vert : ressource disponible, rouge : ressource occupée)</w:t>
+        <w:t>Pour nos ressources statiques (ressources matérielles et caissier restant derrière son comptoir) nous utilisons des indicateurs d’occupation sous forme de disques vert et rouge (vert : ressource disponible, rouge : ressource occupée)</w:t>
       </w:r>
     </w:p>
     <w:p>
@@ -9114,10 +8426,7 @@
         <w:ind w:firstLine="0"/>
       </w:pPr>
       <w:r>
-        <w:t>Cet indicateur nous permet de facilement voir l’état d’une ressource et de s</w:t>
-      </w:r>
-      <w:r>
-        <w:t xml:space="preserve">avoir quelles ressources nous pouvons utiliser à un moment donné. </w:t>
+        <w:t xml:space="preserve">Cet indicateur nous permet de facilement voir l’état d’une ressource et de savoir quelles ressources nous pouvons utiliser à un moment donné. </w:t>
       </w:r>
     </w:p>
     <w:p>
@@ -9176,28 +8485,18 @@
                               </w:rPr>
                             </w:pPr>
                             <w:bookmarkStart w:id="108" w:name="_Toc93064168"/>
-                            <w:bookmarkStart w:id="109" w:name="_Toc93064330"/>
+                            <w:bookmarkStart w:id="109" w:name="_Toc93066160"/>
                             <w:r>
                               <w:t xml:space="preserve">Figure </w:t>
                             </w:r>
-                            <w:r>
-                              <w:fldChar w:fldCharType="begin"/>
-                            </w:r>
-                            <w:r>
-                              <w:instrText xml:space="preserve"> SEQ Figure \* ARABIC </w:instrText>
-                            </w:r>
-                            <w:r>
-                              <w:fldChar w:fldCharType="separate"/>
-                            </w:r>
-                            <w:r>
-                              <w:rPr>
-                                <w:noProof/>
-                              </w:rPr>
-                              <w:t>21</w:t>
-                            </w:r>
-                            <w:r>
-                              <w:fldChar w:fldCharType="end"/>
-                            </w:r>
+                            <w:fldSimple w:instr=" SEQ Figure \* ARABIC ">
+                              <w:r>
+                                <w:rPr>
+                                  <w:noProof/>
+                                </w:rPr>
+                                <w:t>21</w:t>
+                              </w:r>
+                            </w:fldSimple>
                             <w:r>
                               <w:t>: Occupé/Libre</w:t>
                             </w:r>
@@ -9237,28 +8536,18 @@
                         </w:rPr>
                       </w:pPr>
                       <w:bookmarkStart w:id="110" w:name="_Toc93064168"/>
-                      <w:bookmarkStart w:id="111" w:name="_Toc93064330"/>
+                      <w:bookmarkStart w:id="111" w:name="_Toc93066160"/>
                       <w:r>
                         <w:t xml:space="preserve">Figure </w:t>
                       </w:r>
-                      <w:r>
-                        <w:fldChar w:fldCharType="begin"/>
-                      </w:r>
-                      <w:r>
-                        <w:instrText xml:space="preserve"> SEQ Figure \* ARABIC </w:instrText>
-                      </w:r>
-                      <w:r>
-                        <w:fldChar w:fldCharType="separate"/>
-                      </w:r>
-                      <w:r>
-                        <w:rPr>
-                          <w:noProof/>
-                        </w:rPr>
-                        <w:t>21</w:t>
-                      </w:r>
-                      <w:r>
-                        <w:fldChar w:fldCharType="end"/>
-                      </w:r>
+                      <w:fldSimple w:instr=" SEQ Figure \* ARABIC ">
+                        <w:r>
+                          <w:rPr>
+                            <w:noProof/>
+                          </w:rPr>
+                          <w:t>21</w:t>
+                        </w:r>
+                      </w:fldSimple>
                       <w:r>
                         <w:t>: Occupé/Libre</w:t>
                       </w:r>
@@ -9297,10 +8586,7 @@
       </w:pPr>
       <w:r>
         <w:tab/>
-        <w:t>Nous faisons également se déplacer les différentes ressources “mobiles”, c’est-à-dire les cafetiers et cuisiniers se déplaçant entre les différents fou</w:t>
-      </w:r>
-      <w:r>
-        <w:t xml:space="preserve">rs, micro-ondes et autres cafetières. Cela nous permet de savoir où les différentes ressources humaines sont occupées (et accessoirement que certains cafetiers se déplacent beaucoup plus que d’autres) </w:t>
+        <w:t xml:space="preserve">Nous faisons également se déplacer les différentes ressources “mobiles”, c’est-à-dire les cafetiers et cuisiniers se déplaçant entre les différents fours, micro-ondes et autres cafetières. Cela nous permet de savoir où les différentes ressources humaines sont occupées (et accessoirement que certains cafetiers se déplacent beaucoup plus que d’autres) </w:t>
       </w:r>
     </w:p>
     <w:p>
@@ -9360,28 +8646,18 @@
         <w:jc w:val="center"/>
       </w:pPr>
       <w:bookmarkStart w:id="112" w:name="_Toc93064169"/>
-      <w:bookmarkStart w:id="113" w:name="_Toc93064331"/>
+      <w:bookmarkStart w:id="113" w:name="_Toc93066161"/>
       <w:r>
         <w:t xml:space="preserve">Figure </w:t>
       </w:r>
-      <w:r>
-        <w:fldChar w:fldCharType="begin"/>
-      </w:r>
-      <w:r>
-        <w:instrText xml:space="preserve"> SEQ Figure \* ARABIC </w:instrText>
-      </w:r>
-      <w:r>
-        <w:fldChar w:fldCharType="separate"/>
-      </w:r>
-      <w:r>
-        <w:rPr>
-          <w:noProof/>
-        </w:rPr>
-        <w:t>22</w:t>
-      </w:r>
-      <w:r>
-        <w:fldChar w:fldCharType="end"/>
-      </w:r>
+      <w:fldSimple w:instr=" SEQ Figure \* ARABIC ">
+        <w:r>
+          <w:rPr>
+            <w:noProof/>
+          </w:rPr>
+          <w:t>22</w:t>
+        </w:r>
+      </w:fldSimple>
       <w:r>
         <w:t>: Kfetiers se déplaçant</w:t>
       </w:r>
@@ -9419,23 +8695,258 @@
       </w:pPr>
       <w:r>
         <w:tab/>
-      </w:r>
-      <w:r>
-        <w:t xml:space="preserve">Pour savoir à quel moment du service nous nous situons, nous avons rajouté une horloge à notre affichage graphique. Cela nous permet notamment de savoir combien de temps il reste et également de voir que la simulation fonctionne quand tous les indicateurs </w:t>
-      </w:r>
-      <w:r>
-        <w:t>ne changent pas (par exemple quand les fours sont remplis et que nous attendons la fin de leur cuisson)</w:t>
-      </w:r>
-    </w:p>
-    <w:p>
-      <w:pPr>
+        <w:t>Pour savoir à quel moment du service nous nous situons, nous avons rajouté une horloge à notre affichage graphique. Cela nous permet notamment de savoir combien de temps il reste et également de voir que la simulation fonctionne quand tous les indicateurs ne changent pas (par exemple quand les fours sont remplis et que nous attendons la fin de leur cuisson)</w:t>
+      </w:r>
+    </w:p>
+    <w:p>
+      <w:pPr>
+        <w:keepNext/>
         <w:ind w:firstLine="0"/>
       </w:pPr>
+      <w:r>
+        <w:drawing>
+          <wp:anchor distT="0" distB="0" distL="114300" distR="114300" simplePos="0" relativeHeight="251756544" behindDoc="0" locked="0" layoutInCell="1" allowOverlap="1" wp14:anchorId="5185D354" wp14:editId="3A75655B">
+            <wp:simplePos x="0" y="0"/>
+            <wp:positionH relativeFrom="margin">
+              <wp:align>center</wp:align>
+            </wp:positionH>
+            <wp:positionV relativeFrom="paragraph">
+              <wp:posOffset>11430</wp:posOffset>
+            </wp:positionV>
+            <wp:extent cx="1123950" cy="581025"/>
+            <wp:effectExtent l="0" t="0" r="0" b="9525"/>
+            <wp:wrapSquare wrapText="bothSides"/>
+            <wp:docPr id="31" name="Image 31" descr="Une image contenant texte, horloge, clipart, signe&#10;&#10;Description générée automatiquement"/>
+            <wp:cNvGraphicFramePr>
+              <a:graphicFrameLocks xmlns:a="http://schemas.openxmlformats.org/drawingml/2006/main" noChangeAspect="1"/>
+            </wp:cNvGraphicFramePr>
+            <a:graphic xmlns:a="http://schemas.openxmlformats.org/drawingml/2006/main">
+              <a:graphicData uri="http://schemas.openxmlformats.org/drawingml/2006/picture">
+                <pic:pic xmlns:pic="http://schemas.openxmlformats.org/drawingml/2006/picture">
+                  <pic:nvPicPr>
+                    <pic:cNvPr id="31" name="Image 31" descr="Une image contenant texte, horloge, clipart, signe&#10;&#10;Description générée automatiquement"/>
+                    <pic:cNvPicPr/>
+                  </pic:nvPicPr>
+                  <pic:blipFill>
+                    <a:blip r:embed="rId39">
+                      <a:extLst>
+                        <a:ext uri="{28A0092B-C50C-407E-A947-70E740481C1C}">
+                          <a14:useLocalDpi xmlns:a14="http://schemas.microsoft.com/office/drawing/2010/main" val="0"/>
+                        </a:ext>
+                      </a:extLst>
+                    </a:blip>
+                    <a:stretch>
+                      <a:fillRect/>
+                    </a:stretch>
+                  </pic:blipFill>
+                  <pic:spPr>
+                    <a:xfrm>
+                      <a:off x="0" y="0"/>
+                      <a:ext cx="1123950" cy="581025"/>
+                    </a:xfrm>
+                    <a:prstGeom prst="rect">
+                      <a:avLst/>
+                    </a:prstGeom>
+                  </pic:spPr>
+                </pic:pic>
+              </a:graphicData>
+            </a:graphic>
+          </wp:anchor>
+        </w:drawing>
+      </w:r>
     </w:p>
     <w:p>
       <w:pPr>
         <w:ind w:firstLine="0"/>
       </w:pPr>
+    </w:p>
+    <w:p>
+      <w:pPr>
+        <w:ind w:firstLine="0"/>
+      </w:pPr>
+    </w:p>
+    <w:p>
+      <w:pPr>
+        <w:ind w:firstLine="0"/>
+      </w:pPr>
+      <w:r>
+        <w:rPr>
+          <w:noProof/>
+        </w:rPr>
+        <mc:AlternateContent>
+          <mc:Choice Requires="wps">
+            <w:drawing>
+              <wp:anchor distT="0" distB="0" distL="114300" distR="114300" simplePos="0" relativeHeight="251755520" behindDoc="1" locked="0" layoutInCell="1" allowOverlap="1" wp14:anchorId="5E4E2FC8" wp14:editId="6DA82867">
+                <wp:simplePos x="0" y="0"/>
+                <wp:positionH relativeFrom="margin">
+                  <wp:align>center</wp:align>
+                </wp:positionH>
+                <wp:positionV relativeFrom="paragraph">
+                  <wp:posOffset>32385</wp:posOffset>
+                </wp:positionV>
+                <wp:extent cx="1476375" cy="635"/>
+                <wp:effectExtent l="0" t="0" r="9525" b="8255"/>
+                <wp:wrapTight wrapText="bothSides">
+                  <wp:wrapPolygon edited="0">
+                    <wp:start x="0" y="0"/>
+                    <wp:lineTo x="0" y="20698"/>
+                    <wp:lineTo x="21461" y="20698"/>
+                    <wp:lineTo x="21461" y="0"/>
+                    <wp:lineTo x="0" y="0"/>
+                  </wp:wrapPolygon>
+                </wp:wrapTight>
+                <wp:docPr id="32" name="Zone de texte 32"/>
+                <wp:cNvGraphicFramePr/>
+                <a:graphic xmlns:a="http://schemas.openxmlformats.org/drawingml/2006/main">
+                  <a:graphicData uri="http://schemas.microsoft.com/office/word/2010/wordprocessingShape">
+                    <wps:wsp>
+                      <wps:cNvSpPr txBox="1"/>
+                      <wps:spPr>
+                        <a:xfrm>
+                          <a:off x="0" y="0"/>
+                          <a:ext cx="1476375" cy="635"/>
+                        </a:xfrm>
+                        <a:prstGeom prst="rect">
+                          <a:avLst/>
+                        </a:prstGeom>
+                        <a:solidFill>
+                          <a:prstClr val="white"/>
+                        </a:solidFill>
+                        <a:ln>
+                          <a:noFill/>
+                        </a:ln>
+                      </wps:spPr>
+                      <wps:txbx>
+                        <w:txbxContent>
+                          <w:p>
+                            <w:pPr>
+                              <w:pStyle w:val="Lgende"/>
+                              <w:ind w:firstLine="0"/>
+                              <w:jc w:val="center"/>
+                              <w:rPr>
+                                <w:sz w:val="24"/>
+                                <w:szCs w:val="24"/>
+                              </w:rPr>
+                            </w:pPr>
+                            <w:bookmarkStart w:id="114" w:name="_Toc93066162"/>
+                            <w:r>
+                              <w:t xml:space="preserve">Figure </w:t>
+                            </w:r>
+                            <w:fldSimple w:instr=" SEQ Figure \* ARABIC ">
+                              <w:r>
+                                <w:rPr>
+                                  <w:noProof/>
+                                </w:rPr>
+                                <w:t>23</w:t>
+                              </w:r>
+                            </w:fldSimple>
+                            <w:r>
+                              <w:t xml:space="preserve"> : Horloge</w:t>
+                            </w:r>
+                            <w:bookmarkEnd w:id="114"/>
+                          </w:p>
+                        </w:txbxContent>
+                      </wps:txbx>
+                      <wps:bodyPr rot="0" spcFirstLastPara="0" vertOverflow="overflow" horzOverflow="overflow" vert="horz" wrap="square" lIns="0" tIns="0" rIns="0" bIns="0" numCol="1" spcCol="0" rtlCol="0" fromWordArt="0" anchor="t" anchorCtr="0" forceAA="0" compatLnSpc="1">
+                        <a:prstTxWarp prst="textNoShape">
+                          <a:avLst/>
+                        </a:prstTxWarp>
+                        <a:spAutoFit/>
+                      </wps:bodyPr>
+                    </wps:wsp>
+                  </a:graphicData>
+                </a:graphic>
+                <wp14:sizeRelH relativeFrom="margin">
+                  <wp14:pctWidth>0</wp14:pctWidth>
+                </wp14:sizeRelH>
+              </wp:anchor>
+            </w:drawing>
+          </mc:Choice>
+          <mc:Fallback>
+            <w:pict>
+              <v:shape w14:anchorId="5E4E2FC8" id="Zone de texte 32" o:spid="_x0000_s1046" type="#_x0000_t202" style="position:absolute;left:0;text-align:left;margin-left:0;margin-top:2.55pt;width:116.25pt;height:.05pt;z-index:-251560960;visibility:visible;mso-wrap-style:square;mso-width-percent:0;mso-wrap-distance-left:9pt;mso-wrap-distance-top:0;mso-wrap-distance-right:9pt;mso-wrap-distance-bottom:0;mso-position-horizontal:center;mso-position-horizontal-relative:margin;mso-position-vertical:absolute;mso-position-vertical-relative:text;mso-width-percent:0;mso-width-relative:margin;v-text-anchor:top" o:gfxdata="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" stroked="f">
+                <v:textbox style="mso-fit-shape-to-text:t" inset="0,0,0,0">
+                  <w:txbxContent>
+                    <w:p>
+                      <w:pPr>
+                        <w:pStyle w:val="Lgende"/>
+                        <w:ind w:firstLine="0"/>
+                        <w:jc w:val="center"/>
+                        <w:rPr>
+                          <w:sz w:val="24"/>
+                          <w:szCs w:val="24"/>
+                        </w:rPr>
+                      </w:pPr>
+                      <w:bookmarkStart w:id="115" w:name="_Toc93066162"/>
+                      <w:r>
+                        <w:t xml:space="preserve">Figure </w:t>
+                      </w:r>
+                      <w:fldSimple w:instr=" SEQ Figure \* ARABIC ">
+                        <w:r>
+                          <w:rPr>
+                            <w:noProof/>
+                          </w:rPr>
+                          <w:t>23</w:t>
+                        </w:r>
+                      </w:fldSimple>
+                      <w:r>
+                        <w:t xml:space="preserve"> : Horloge</w:t>
+                      </w:r>
+                      <w:bookmarkEnd w:id="115"/>
+                    </w:p>
+                  </w:txbxContent>
+                </v:textbox>
+                <w10:wrap type="tight" anchorx="margin"/>
+              </v:shape>
+            </w:pict>
+          </mc:Fallback>
+        </mc:AlternateContent>
+      </w:r>
+    </w:p>
+    <w:p>
+      <w:pPr>
+        <w:ind w:firstLine="0"/>
+      </w:pPr>
+    </w:p>
+    <w:p>
+      <w:pPr>
+        <w:ind w:firstLine="0"/>
+      </w:pPr>
+    </w:p>
+    <w:p>
+      <w:pPr>
+        <w:ind w:firstLine="0"/>
+      </w:pPr>
+      <w:r>
+        <w:tab/>
+      </w:r>
+      <w:r>
+        <w:t>Tous</w:t>
+      </w:r>
+      <w:r>
+        <w:t xml:space="preserve"> les résultats que nous obtenons grâce à la simulation (que ce soit au niveau de </w:t>
+      </w:r>
+      <w:r>
+        <w:t>l’affichage</w:t>
+      </w:r>
+      <w:r>
+        <w:t xml:space="preserve"> </w:t>
+      </w:r>
+      <w:r>
+        <w:t>graphique</w:t>
+      </w:r>
+      <w:r>
+        <w:t xml:space="preserve"> ou des données exportées sous </w:t>
+      </w:r>
+      <w:r>
+        <w:t>Excel</w:t>
+      </w:r>
+      <w:r>
+        <w:t xml:space="preserve"> semblent cohérentes </w:t>
+      </w:r>
+      <w:r>
+        <w:t>avec notre expérience de cafetier. Par exemple, simulation réussit à servir une cinquantaine de client, mais si on augmente le nombre de clients, le point de rupture arrive rapidement. Cela correspond à certains de nos services ou nous avons réussi à servir autant de client mais avec difficulté et si nous avions eu plus de client nous n’aurions probablement pas réussi à servir tout le monde.</w:t>
+      </w:r>
       <w:r>
         <w:br w:type="page"/>
       </w:r>
@@ -9445,20 +8956,17 @@
         <w:pStyle w:val="Titre1"/>
         <w:ind w:left="0" w:firstLine="0"/>
       </w:pPr>
-      <w:bookmarkStart w:id="114" w:name="_Toc93064715"/>
+      <w:bookmarkStart w:id="116" w:name="_Toc93064715"/>
       <w:r>
         <w:lastRenderedPageBreak/>
         <w:t>Conclusion</w:t>
       </w:r>
-      <w:bookmarkEnd w:id="114"/>
+      <w:bookmarkEnd w:id="116"/>
     </w:p>
     <w:p/>
     <w:p>
       <w:r>
-        <w:t>Ce projet nous a permis d’apprendre le fonctionnement d’une simulation à événements discrets ainsi que la mise en place, les subtilités e</w:t>
-      </w:r>
-      <w:r>
-        <w:t xml:space="preserve">t </w:t>
+        <w:t xml:space="preserve">Ce projet nous a permis d’apprendre le fonctionnement d’une simulation à événements discrets ainsi que la mise en place, les subtilités et </w:t>
       </w:r>
       <w:r>
         <w:t>difficultés d’un</w:t>
@@ -9470,16 +8978,7 @@
     <w:p/>
     <w:p>
       <w:r>
-        <w:t>Nous avons également appris, à nos dépends, que c’est un projet plus “lourd” que ce à quoi nous nous attendions et que nous aurions probablement dû garder le sujet original (simulation d’un centre vaccinal sans rendez-vo</w:t>
-      </w:r>
-      <w:r>
-        <w:t>us). En effet, nous voyons plusieurs simplifications dans la simulation du centre vaccinal. Nous pouvons par exemple estimer que les personnes arrivant dans un centre vaccinal vont toutes se faire vacciner et ne vont pas commander pour certains un vaccin e</w:t>
-      </w:r>
-      <w:r>
-        <w:t>t pour d’autre un comprimé pour un mal de gorge, nous aurons donc un seul “chemin” d'événements alors que nous en avons 5 à la K’Fet selon ce que la personne commandera en arrivant (une personne pouvant d’ailleurs prendre différents chemins). Nous avons do</w:t>
-      </w:r>
-      <w:r>
-        <w:t>nc mal estimé le temps que ce projet nous a pris et avons dû prendre des choix pour simplifier notre simulation et ne pas nous perdre dans nos évènements.</w:t>
+        <w:t>Nous avons également appris, à nos dépends, que c’est un projet plus “lourd” que ce à quoi nous nous attendions et que nous aurions probablement dû garder le sujet original (simulation d’un centre vaccinal sans rendez-vous). En effet, nous voyons plusieurs simplifications dans la simulation du centre vaccinal. Nous pouvons par exemple estimer que les personnes arrivant dans un centre vaccinal vont toutes se faire vacciner et ne vont pas commander pour certains un vaccin et pour d’autre un comprimé pour un mal de gorge, nous aurons donc un seul “chemin” d'événements alors que nous en avons 5 à la K’Fet selon ce que la personne commandera en arrivant (une personne pouvant d’ailleurs prendre différents chemins). Nous avons donc mal estimé le temps que ce projet nous a pris et avons dû prendre des choix pour simplifier notre simulation et ne pas nous perdre dans nos évènements.</w:t>
       </w:r>
     </w:p>
     <w:p/>
@@ -9491,25 +8990,13 @@
         <w:t>a</w:t>
       </w:r>
       <w:r>
-        <w:t xml:space="preserve"> également posé problème. En effet, dès le début nous sommes partis sur un affichag</w:t>
-      </w:r>
-      <w:r>
-        <w:t>e dynamique et très visuel avec le déplacement des différents kfetiers et des indicateurs d’occupation sur nos ressources matérielles. Cet affichage nous a demandé beaucoup de temps de travail et de design que nous n’avons pas pu consacrer au moteur de sim</w:t>
-      </w:r>
-      <w:r>
-        <w:t>ulation.</w:t>
+        <w:t xml:space="preserve"> également posé problème. En effet, dès le début nous sommes partis sur un affichage dynamique et très visuel avec le déplacement des différents kfetiers et des indicateurs d’occupation sur nos ressources matérielles. Cet affichage nous a demandé beaucoup de temps de travail et de design que nous n’avons pas pu consacrer au moteur de simulation.</w:t>
       </w:r>
     </w:p>
     <w:p/>
     <w:p>
       <w:r>
-        <w:t>Si nous avions plus de temps à consacrer à ce projet, nous aimerions corriger les problèmes d’affichages graphiques restants. En effet, notre affichage graphique repose sur la modification d’indicateurs d’occupation et de transitions d’images. Ma</w:t>
-      </w:r>
-      <w:r>
-        <w:t>is lors de l'exécution de 2 ou plus de ces actions en simultanée, le programme ne réagit pas comme nous l’aurions voulu et n'exécute pas correctement ces actions ce qui résulte parfois en des comportements incohérents (déplacement incomplet, indicateur d’o</w:t>
-      </w:r>
-      <w:r>
-        <w:t>ccupation ne changeant pas d’état).</w:t>
+        <w:t>Si nous avions plus de temps à consacrer à ce projet, nous aimerions corriger les problèmes d’affichages graphiques restants. En effet, notre affichage graphique repose sur la modification d’indicateurs d’occupation et de transitions d’images. Mais lors de l'exécution de 2 ou plus de ces actions en simultanée, le programme ne réagit pas comme nous l’aurions voulu et n'exécute pas correctement ces actions ce qui résulte parfois en des comportements incohérents (déplacement incomplet, indicateur d’occupation ne changeant pas d’état).</w:t>
       </w:r>
     </w:p>
     <w:p>
@@ -9522,24 +9009,16 @@
       <w:r>
         <w:t xml:space="preserve">, notre bibliothèque graphique, celle-ci </w:t>
       </w:r>
-      <w:proofErr w:type="spellStart"/>
-      <w:r>
-        <w:t>à</w:t>
-      </w:r>
-      <w:proofErr w:type="spellEnd"/>
-      <w:r>
-        <w:t xml:space="preserve"> en effet besoin de s'exécuter dans un unique thread pour toutes ses actions et ne peut donc pas effectuer plusieurs opé</w:t>
-      </w:r>
-      <w:r>
-        <w:t>rations en simultané. Avec plus de temps nous pourrions essayer de multithreader cet affichage pour résoudre les erreurs.</w:t>
-      </w:r>
-    </w:p>
-    <w:p>
-      <w:r>
-        <w:t>Ce problème nous empêche également pour le moment de simuler l’affichage et le déplacement des clients. En effet, après divers tests n</w:t>
-      </w:r>
-      <w:r>
-        <w:t xml:space="preserve">ous avons conclu que rajouter un grand nombre d’entités se déplaçant simultanément à nos images de cafetiers ne feraient qu’apporter des comportements incohérents </w:t>
+      <w:r>
+        <w:t>a</w:t>
+      </w:r>
+      <w:r>
+        <w:t xml:space="preserve"> en effet besoin de s'exécuter dans un unique thread pour toutes ses actions et ne peut donc pas effectuer plusieurs opérations en simultané. Avec plus de temps nous pourrions essayer de multithreader cet affichage pour résoudre les erreurs.</w:t>
+      </w:r>
+    </w:p>
+    <w:p>
+      <w:r>
+        <w:t xml:space="preserve">Ce problème nous empêche également pour le moment de simuler l’affichage et le déplacement des clients. En effet, après divers tests nous avons conclu que rajouter un grand nombre d’entités se déplaçant simultanément à nos images de cafetiers ne feraient qu’apporter des comportements incohérents </w:t>
       </w:r>
       <w:r>
         <w:t>supplémentaires.</w:t>
@@ -9547,19 +9026,13 @@
     </w:p>
     <w:p>
       <w:r>
-        <w:t>Nous aimerions également exporter différentes données statistiques sur le f</w:t>
-      </w:r>
-      <w:r>
-        <w:t>onctionnement de la K’Fet pour améliorer encore nos services.</w:t>
+        <w:t>Nous aimerions également exporter différentes données statistiques sur le fonctionnement de la K’Fet pour améliorer encore nos services.</w:t>
       </w:r>
     </w:p>
     <w:p/>
     <w:p>
       <w:r>
-        <w:t>Néanmoins, nous sommes fiers d’avoir réalisé ce programme qui nous permettra de mieux structurer et organiser le travail de la future équipe de la K’Fet et ainsi de servir plus d’étudiants affa</w:t>
-      </w:r>
-      <w:r>
-        <w:t>més tous les midis.</w:t>
+        <w:t>Néanmoins, nous sommes fiers d’avoir réalisé ce programme qui nous permettra de mieux structurer et organiser le travail de la future équipe de la K’Fet et ainsi de servir plus d’étudiants affamés tous les midis.</w:t>
       </w:r>
     </w:p>
     <w:p/>
@@ -9575,22 +9048,22 @@
       <w:pPr>
         <w:pStyle w:val="Titre1"/>
       </w:pPr>
-      <w:bookmarkStart w:id="115" w:name="_Toc93064716"/>
+      <w:bookmarkStart w:id="117" w:name="_Toc93064716"/>
       <w:r>
         <w:lastRenderedPageBreak/>
         <w:t>Annexes</w:t>
       </w:r>
-      <w:bookmarkEnd w:id="115"/>
+      <w:bookmarkEnd w:id="117"/>
     </w:p>
     <w:p>
       <w:pPr>
         <w:pStyle w:val="Titre2"/>
       </w:pPr>
-      <w:bookmarkStart w:id="116" w:name="_Toc93064717"/>
+      <w:bookmarkStart w:id="118" w:name="_Toc93064717"/>
       <w:r>
         <w:t>Annexe A : Table des Figures</w:t>
       </w:r>
-      <w:bookmarkEnd w:id="116"/>
+      <w:bookmarkEnd w:id="118"/>
     </w:p>
     <w:p>
       <w:pPr>
@@ -9603,7 +9076,7 @@
           <w:noProof/>
           <w:sz w:val="22"/>
           <w:szCs w:val="22"/>
-          <w:lang w:val="fr-FR"/>
+          <w:lang w:val="en-US" w:eastAsia="en-US"/>
         </w:rPr>
       </w:pPr>
       <w:r>
@@ -9615,7 +9088,7 @@
       <w:r>
         <w:fldChar w:fldCharType="separate"/>
       </w:r>
-      <w:hyperlink r:id="rId39" w:anchor="_Toc93064310" w:history="1">
+      <w:hyperlink r:id="rId40" w:anchor="_Toc93066140" w:history="1">
         <w:r>
           <w:rPr>
             <w:rStyle w:val="Lienhypertexte"/>
@@ -9642,7 +9115,7 @@
             <w:noProof/>
             <w:webHidden/>
           </w:rPr>
-          <w:instrText xml:space="preserve"> PAGEREF _Toc93064310 \h </w:instrText>
+          <w:instrText xml:space="preserve"> PAGEREF _Toc93066140 \h </w:instrText>
         </w:r>
         <w:r>
           <w:rPr>
@@ -9684,10 +9157,10 @@
           <w:noProof/>
           <w:sz w:val="22"/>
           <w:szCs w:val="22"/>
-          <w:lang w:val="fr-FR"/>
+          <w:lang w:val="en-US" w:eastAsia="en-US"/>
         </w:rPr>
       </w:pPr>
-      <w:hyperlink r:id="rId40" w:anchor="_Toc93064311" w:history="1">
+      <w:hyperlink r:id="rId41" w:anchor="_Toc93066141" w:history="1">
         <w:r>
           <w:rPr>
             <w:rStyle w:val="Lienhypertexte"/>
@@ -9714,7 +9187,7 @@
             <w:noProof/>
             <w:webHidden/>
           </w:rPr>
-          <w:instrText xml:space="preserve"> PAGEREF _Toc93064311 \h </w:instrText>
+          <w:instrText xml:space="preserve"> PAGEREF _Toc93066141 \h </w:instrText>
         </w:r>
         <w:r>
           <w:rPr>
@@ -9756,10 +9229,10 @@
           <w:noProof/>
           <w:sz w:val="22"/>
           <w:szCs w:val="22"/>
-          <w:lang w:val="fr-FR"/>
+          <w:lang w:val="en-US" w:eastAsia="en-US"/>
         </w:rPr>
       </w:pPr>
-      <w:hyperlink w:anchor="_Toc93064312" w:history="1">
+      <w:hyperlink w:anchor="_Toc93066142" w:history="1">
         <w:r>
           <w:rPr>
             <w:rStyle w:val="Lienhypertexte"/>
@@ -9786,7 +9259,7 @@
             <w:noProof/>
             <w:webHidden/>
           </w:rPr>
-          <w:instrText xml:space="preserve"> PAGEREF _Toc93064312 \h </w:instrText>
+          <w:instrText xml:space="preserve"> PAGEREF _Toc93066142 \h </w:instrText>
         </w:r>
         <w:r>
           <w:rPr>
@@ -9828,10 +9301,10 @@
           <w:noProof/>
           <w:sz w:val="22"/>
           <w:szCs w:val="22"/>
-          <w:lang w:val="fr-FR"/>
+          <w:lang w:val="en-US" w:eastAsia="en-US"/>
         </w:rPr>
       </w:pPr>
-      <w:hyperlink r:id="rId41" w:anchor="_Toc93064313" w:history="1">
+      <w:hyperlink r:id="rId42" w:anchor="_Toc93066143" w:history="1">
         <w:r>
           <w:rPr>
             <w:rStyle w:val="Lienhypertexte"/>
@@ -9858,7 +9331,7 @@
             <w:noProof/>
             <w:webHidden/>
           </w:rPr>
-          <w:instrText xml:space="preserve"> PAGEREF _Toc93064313 \h </w:instrText>
+          <w:instrText xml:space="preserve"> PAGEREF _Toc93066143 \h </w:instrText>
         </w:r>
         <w:r>
           <w:rPr>
@@ -9900,10 +9373,10 @@
           <w:noProof/>
           <w:sz w:val="22"/>
           <w:szCs w:val="22"/>
-          <w:lang w:val="fr-FR"/>
+          <w:lang w:val="en-US" w:eastAsia="en-US"/>
         </w:rPr>
       </w:pPr>
-      <w:hyperlink r:id="rId42" w:anchor="_Toc93064314" w:history="1">
+      <w:hyperlink r:id="rId43" w:anchor="_Toc93066144" w:history="1">
         <w:r>
           <w:rPr>
             <w:rStyle w:val="Lienhypertexte"/>
@@ -9930,7 +9403,7 @@
             <w:noProof/>
             <w:webHidden/>
           </w:rPr>
-          <w:instrText xml:space="preserve"> PAGEREF _Toc93064314 \h </w:instrText>
+          <w:instrText xml:space="preserve"> PAGEREF _Toc93066144 \h </w:instrText>
         </w:r>
         <w:r>
           <w:rPr>
@@ -9972,10 +9445,10 @@
           <w:noProof/>
           <w:sz w:val="22"/>
           <w:szCs w:val="22"/>
-          <w:lang w:val="fr-FR"/>
+          <w:lang w:val="en-US" w:eastAsia="en-US"/>
         </w:rPr>
       </w:pPr>
-      <w:hyperlink r:id="rId43" w:anchor="_Toc93064315" w:history="1">
+      <w:hyperlink r:id="rId44" w:anchor="_Toc93066145" w:history="1">
         <w:r>
           <w:rPr>
             <w:rStyle w:val="Lienhypertexte"/>
@@ -10002,7 +9475,7 @@
             <w:noProof/>
             <w:webHidden/>
           </w:rPr>
-          <w:instrText xml:space="preserve"> PAGEREF _Toc93064315 \h </w:instrText>
+          <w:instrText xml:space="preserve"> PAGEREF _Toc93066145 \h </w:instrText>
         </w:r>
         <w:r>
           <w:rPr>
@@ -10044,10 +9517,10 @@
           <w:noProof/>
           <w:sz w:val="22"/>
           <w:szCs w:val="22"/>
-          <w:lang w:val="fr-FR"/>
+          <w:lang w:val="en-US" w:eastAsia="en-US"/>
         </w:rPr>
       </w:pPr>
-      <w:hyperlink r:id="rId44" w:anchor="_Toc93064316" w:history="1">
+      <w:hyperlink r:id="rId45" w:anchor="_Toc93066146" w:history="1">
         <w:r>
           <w:rPr>
             <w:rStyle w:val="Lienhypertexte"/>
@@ -10074,7 +9547,7 @@
             <w:noProof/>
             <w:webHidden/>
           </w:rPr>
-          <w:instrText xml:space="preserve"> PAGEREF _Toc93064316 \h </w:instrText>
+          <w:instrText xml:space="preserve"> PAGEREF _Toc93066146 \h </w:instrText>
         </w:r>
         <w:r>
           <w:rPr>
@@ -10116,10 +9589,10 @@
           <w:noProof/>
           <w:sz w:val="22"/>
           <w:szCs w:val="22"/>
-          <w:lang w:val="fr-FR"/>
+          <w:lang w:val="en-US" w:eastAsia="en-US"/>
         </w:rPr>
       </w:pPr>
-      <w:hyperlink r:id="rId45" w:anchor="_Toc93064317" w:history="1">
+      <w:hyperlink r:id="rId46" w:anchor="_Toc93066147" w:history="1">
         <w:r>
           <w:rPr>
             <w:rStyle w:val="Lienhypertexte"/>
@@ -10146,7 +9619,7 @@
             <w:noProof/>
             <w:webHidden/>
           </w:rPr>
-          <w:instrText xml:space="preserve"> PAGEREF _Toc93064317 \h </w:instrText>
+          <w:instrText xml:space="preserve"> PAGEREF _Toc93066147 \h </w:instrText>
         </w:r>
         <w:r>
           <w:rPr>
@@ -10188,10 +9661,10 @@
           <w:noProof/>
           <w:sz w:val="22"/>
           <w:szCs w:val="22"/>
-          <w:lang w:val="fr-FR"/>
+          <w:lang w:val="en-US" w:eastAsia="en-US"/>
         </w:rPr>
       </w:pPr>
-      <w:hyperlink r:id="rId46" w:anchor="_Toc93064318" w:history="1">
+      <w:hyperlink r:id="rId47" w:anchor="_Toc93066148" w:history="1">
         <w:r>
           <w:rPr>
             <w:rStyle w:val="Lienhypertexte"/>
@@ -10218,7 +9691,7 @@
             <w:noProof/>
             <w:webHidden/>
           </w:rPr>
-          <w:instrText xml:space="preserve"> PAGEREF _Toc93064318 \h </w:instrText>
+          <w:instrText xml:space="preserve"> PAGEREF _Toc93066148 \h </w:instrText>
         </w:r>
         <w:r>
           <w:rPr>
@@ -10260,10 +9733,10 @@
           <w:noProof/>
           <w:sz w:val="22"/>
           <w:szCs w:val="22"/>
-          <w:lang w:val="fr-FR"/>
+          <w:lang w:val="en-US" w:eastAsia="en-US"/>
         </w:rPr>
       </w:pPr>
-      <w:hyperlink r:id="rId47" w:anchor="_Toc93064319" w:history="1">
+      <w:hyperlink r:id="rId48" w:anchor="_Toc93066149" w:history="1">
         <w:r>
           <w:rPr>
             <w:rStyle w:val="Lienhypertexte"/>
@@ -10290,7 +9763,7 @@
             <w:noProof/>
             <w:webHidden/>
           </w:rPr>
-          <w:instrText xml:space="preserve"> PAGEREF _Toc93064319 \h </w:instrText>
+          <w:instrText xml:space="preserve"> PAGEREF _Toc93066149 \h </w:instrText>
         </w:r>
         <w:r>
           <w:rPr>
@@ -10332,10 +9805,10 @@
           <w:noProof/>
           <w:sz w:val="22"/>
           <w:szCs w:val="22"/>
-          <w:lang w:val="fr-FR"/>
+          <w:lang w:val="en-US" w:eastAsia="en-US"/>
         </w:rPr>
       </w:pPr>
-      <w:hyperlink r:id="rId48" w:anchor="_Toc93064320" w:history="1">
+      <w:hyperlink r:id="rId49" w:anchor="_Toc93066150" w:history="1">
         <w:r>
           <w:rPr>
             <w:rStyle w:val="Lienhypertexte"/>
@@ -10362,7 +9835,7 @@
             <w:noProof/>
             <w:webHidden/>
           </w:rPr>
-          <w:instrText xml:space="preserve"> PAGEREF _Toc93064320 \h </w:instrText>
+          <w:instrText xml:space="preserve"> PAGEREF _Toc93066150 \h </w:instrText>
         </w:r>
         <w:r>
           <w:rPr>
@@ -10404,10 +9877,10 @@
           <w:noProof/>
           <w:sz w:val="22"/>
           <w:szCs w:val="22"/>
-          <w:lang w:val="fr-FR"/>
+          <w:lang w:val="en-US" w:eastAsia="en-US"/>
         </w:rPr>
       </w:pPr>
-      <w:hyperlink r:id="rId49" w:anchor="_Toc93064321" w:history="1">
+      <w:hyperlink r:id="rId50" w:anchor="_Toc93066151" w:history="1">
         <w:r>
           <w:rPr>
             <w:rStyle w:val="Lienhypertexte"/>
@@ -10434,7 +9907,7 @@
             <w:noProof/>
             <w:webHidden/>
           </w:rPr>
-          <w:instrText xml:space="preserve"> PAGEREF _Toc93064321 \h </w:instrText>
+          <w:instrText xml:space="preserve"> PAGEREF _Toc93066151 \h </w:instrText>
         </w:r>
         <w:r>
           <w:rPr>
@@ -10476,10 +9949,10 @@
           <w:noProof/>
           <w:sz w:val="22"/>
           <w:szCs w:val="22"/>
-          <w:lang w:val="fr-FR"/>
+          <w:lang w:val="en-US" w:eastAsia="en-US"/>
         </w:rPr>
       </w:pPr>
-      <w:hyperlink r:id="rId50" w:anchor="_Toc93064322" w:history="1">
+      <w:hyperlink r:id="rId51" w:anchor="_Toc93066152" w:history="1">
         <w:r>
           <w:rPr>
             <w:rStyle w:val="Lienhypertexte"/>
@@ -10506,7 +9979,7 @@
             <w:noProof/>
             <w:webHidden/>
           </w:rPr>
-          <w:instrText xml:space="preserve"> PAGEREF _Toc93064322 \h </w:instrText>
+          <w:instrText xml:space="preserve"> PAGEREF _Toc93066152 \h </w:instrText>
         </w:r>
         <w:r>
           <w:rPr>
@@ -10548,10 +10021,10 @@
           <w:noProof/>
           <w:sz w:val="22"/>
           <w:szCs w:val="22"/>
-          <w:lang w:val="fr-FR"/>
+          <w:lang w:val="en-US" w:eastAsia="en-US"/>
         </w:rPr>
       </w:pPr>
-      <w:hyperlink r:id="rId51" w:anchor="_Toc93064323" w:history="1">
+      <w:hyperlink r:id="rId52" w:anchor="_Toc93066153" w:history="1">
         <w:r>
           <w:rPr>
             <w:rStyle w:val="Lienhypertexte"/>
@@ -10578,7 +10051,7 @@
             <w:noProof/>
             <w:webHidden/>
           </w:rPr>
-          <w:instrText xml:space="preserve"> PAGEREF _Toc93064323 \h </w:instrText>
+          <w:instrText xml:space="preserve"> PAGEREF _Toc93066153 \h </w:instrText>
         </w:r>
         <w:r>
           <w:rPr>
@@ -10620,10 +10093,10 @@
           <w:noProof/>
           <w:sz w:val="22"/>
           <w:szCs w:val="22"/>
-          <w:lang w:val="fr-FR"/>
+          <w:lang w:val="en-US" w:eastAsia="en-US"/>
         </w:rPr>
       </w:pPr>
-      <w:hyperlink r:id="rId52" w:anchor="_Toc93064324" w:history="1">
+      <w:hyperlink r:id="rId53" w:anchor="_Toc93066154" w:history="1">
         <w:r>
           <w:rPr>
             <w:rStyle w:val="Lienhypertexte"/>
@@ -10650,7 +10123,7 @@
             <w:noProof/>
             <w:webHidden/>
           </w:rPr>
-          <w:instrText xml:space="preserve"> PAGEREF _Toc93064324 \h </w:instrText>
+          <w:instrText xml:space="preserve"> PAGEREF _Toc93066154 \h </w:instrText>
         </w:r>
         <w:r>
           <w:rPr>
@@ -10692,10 +10165,10 @@
           <w:noProof/>
           <w:sz w:val="22"/>
           <w:szCs w:val="22"/>
-          <w:lang w:val="fr-FR"/>
+          <w:lang w:val="en-US" w:eastAsia="en-US"/>
         </w:rPr>
       </w:pPr>
-      <w:hyperlink r:id="rId53" w:anchor="_Toc93064325" w:history="1">
+      <w:hyperlink r:id="rId54" w:anchor="_Toc93066155" w:history="1">
         <w:r>
           <w:rPr>
             <w:rStyle w:val="Lienhypertexte"/>
@@ -10722,7 +10195,7 @@
             <w:noProof/>
             <w:webHidden/>
           </w:rPr>
-          <w:instrText xml:space="preserve"> PAGEREF _Toc93064325 \h </w:instrText>
+          <w:instrText xml:space="preserve"> PAGEREF _Toc93066155 \h </w:instrText>
         </w:r>
         <w:r>
           <w:rPr>
@@ -10764,10 +10237,10 @@
           <w:noProof/>
           <w:sz w:val="22"/>
           <w:szCs w:val="22"/>
-          <w:lang w:val="fr-FR"/>
+          <w:lang w:val="en-US" w:eastAsia="en-US"/>
         </w:rPr>
       </w:pPr>
-      <w:hyperlink r:id="rId54" w:anchor="_Toc93064326" w:history="1">
+      <w:hyperlink r:id="rId55" w:anchor="_Toc93066156" w:history="1">
         <w:r>
           <w:rPr>
             <w:rStyle w:val="Lienhypertexte"/>
@@ -10794,7 +10267,7 @@
             <w:noProof/>
             <w:webHidden/>
           </w:rPr>
-          <w:instrText xml:space="preserve"> PAGEREF _Toc93064326 \h </w:instrText>
+          <w:instrText xml:space="preserve"> PAGEREF _Toc93066156 \h </w:instrText>
         </w:r>
         <w:r>
           <w:rPr>
@@ -10836,10 +10309,10 @@
           <w:noProof/>
           <w:sz w:val="22"/>
           <w:szCs w:val="22"/>
-          <w:lang w:val="fr-FR"/>
+          <w:lang w:val="en-US" w:eastAsia="en-US"/>
         </w:rPr>
       </w:pPr>
-      <w:hyperlink r:id="rId55" w:anchor="_Toc93064327" w:history="1">
+      <w:hyperlink r:id="rId56" w:anchor="_Toc93066157" w:history="1">
         <w:r>
           <w:rPr>
             <w:rStyle w:val="Lienhypertexte"/>
@@ -10866,7 +10339,7 @@
             <w:noProof/>
             <w:webHidden/>
           </w:rPr>
-          <w:instrText xml:space="preserve"> PAGEREF _Toc93064327 \h </w:instrText>
+          <w:instrText xml:space="preserve"> PAGEREF _Toc93066157 \h </w:instrText>
         </w:r>
         <w:r>
           <w:rPr>
@@ -10908,10 +10381,10 @@
           <w:noProof/>
           <w:sz w:val="22"/>
           <w:szCs w:val="22"/>
-          <w:lang w:val="fr-FR"/>
+          <w:lang w:val="en-US" w:eastAsia="en-US"/>
         </w:rPr>
       </w:pPr>
-      <w:hyperlink r:id="rId56" w:anchor="_Toc93064328" w:history="1">
+      <w:hyperlink r:id="rId57" w:anchor="_Toc93066158" w:history="1">
         <w:r>
           <w:rPr>
             <w:rStyle w:val="Lienhypertexte"/>
@@ -10938,7 +10411,7 @@
             <w:noProof/>
             <w:webHidden/>
           </w:rPr>
-          <w:instrText xml:space="preserve"> PAGEREF _Toc93064328 \h </w:instrText>
+          <w:instrText xml:space="preserve"> PAGEREF _Toc93066158 \h </w:instrText>
         </w:r>
         <w:r>
           <w:rPr>
@@ -10980,10 +10453,10 @@
           <w:noProof/>
           <w:sz w:val="22"/>
           <w:szCs w:val="22"/>
-          <w:lang w:val="fr-FR"/>
+          <w:lang w:val="en-US" w:eastAsia="en-US"/>
         </w:rPr>
       </w:pPr>
-      <w:hyperlink r:id="rId57" w:anchor="_Toc93064329" w:history="1">
+      <w:hyperlink r:id="rId58" w:anchor="_Toc93066159" w:history="1">
         <w:r>
           <w:rPr>
             <w:rStyle w:val="Lienhypertexte"/>
@@ -11010,7 +10483,7 @@
             <w:noProof/>
             <w:webHidden/>
           </w:rPr>
-          <w:instrText xml:space="preserve"> PAGEREF _Toc93064329 \h </w:instrText>
+          <w:instrText xml:space="preserve"> PAGEREF _Toc93066159 \h </w:instrText>
         </w:r>
         <w:r>
           <w:rPr>
@@ -11052,10 +10525,10 @@
           <w:noProof/>
           <w:sz w:val="22"/>
           <w:szCs w:val="22"/>
-          <w:lang w:val="fr-FR"/>
+          <w:lang w:val="en-US" w:eastAsia="en-US"/>
         </w:rPr>
       </w:pPr>
-      <w:hyperlink r:id="rId58" w:anchor="_Toc93064330" w:history="1">
+      <w:hyperlink r:id="rId59" w:anchor="_Toc93066160" w:history="1">
         <w:r>
           <w:rPr>
             <w:rStyle w:val="Lienhypertexte"/>
@@ -11082,7 +10555,7 @@
             <w:noProof/>
             <w:webHidden/>
           </w:rPr>
-          <w:instrText xml:space="preserve"> PAGEREF _Toc93064330 \h </w:instrText>
+          <w:instrText xml:space="preserve"> PAGEREF _Toc93066160 \h </w:instrText>
         </w:r>
         <w:r>
           <w:rPr>
@@ -11119,16 +10592,15 @@
         <w:tabs>
           <w:tab w:val="right" w:pos="9019"/>
         </w:tabs>
-        <w:spacing w:after="240"/>
         <w:rPr>
           <w:rFonts w:asciiTheme="minorHAnsi" w:eastAsiaTheme="minorEastAsia" w:hAnsiTheme="minorHAnsi" w:cstheme="minorBidi"/>
           <w:noProof/>
           <w:sz w:val="22"/>
           <w:szCs w:val="22"/>
-          <w:lang w:val="fr-FR"/>
+          <w:lang w:val="en-US" w:eastAsia="en-US"/>
         </w:rPr>
       </w:pPr>
-      <w:hyperlink w:anchor="_Toc93064331" w:history="1">
+      <w:hyperlink w:anchor="_Toc93066161" w:history="1">
         <w:r>
           <w:rPr>
             <w:rStyle w:val="Lienhypertexte"/>
@@ -11155,7 +10627,7 @@
             <w:noProof/>
             <w:webHidden/>
           </w:rPr>
-          <w:instrText xml:space="preserve"> PAGEREF _Toc93064331 \h </w:instrText>
+          <w:instrText xml:space="preserve"> PAGEREF _Toc93066161 \h </w:instrText>
         </w:r>
         <w:r>
           <w:rPr>
@@ -11188,22 +10660,94 @@
     </w:p>
     <w:p>
       <w:pPr>
+        <w:pStyle w:val="Tabledesillustrations"/>
+        <w:tabs>
+          <w:tab w:val="right" w:pos="9019"/>
+        </w:tabs>
+        <w:rPr>
+          <w:rFonts w:asciiTheme="minorHAnsi" w:eastAsiaTheme="minorEastAsia" w:hAnsiTheme="minorHAnsi" w:cstheme="minorBidi"/>
+          <w:noProof/>
+          <w:sz w:val="22"/>
+          <w:szCs w:val="22"/>
+          <w:lang w:val="en-US" w:eastAsia="en-US"/>
+        </w:rPr>
+      </w:pPr>
+      <w:hyperlink r:id="rId60" w:anchor="_Toc93066162" w:history="1">
+        <w:r>
+          <w:rPr>
+            <w:rStyle w:val="Lienhypertexte"/>
+            <w:noProof/>
+          </w:rPr>
+          <w:t>Figure 23 : Horloge</w:t>
+        </w:r>
+        <w:r>
+          <w:rPr>
+            <w:noProof/>
+            <w:webHidden/>
+          </w:rPr>
+          <w:tab/>
+        </w:r>
+        <w:r>
+          <w:rPr>
+            <w:noProof/>
+            <w:webHidden/>
+          </w:rPr>
+          <w:fldChar w:fldCharType="begin"/>
+        </w:r>
+        <w:r>
+          <w:rPr>
+            <w:noProof/>
+            <w:webHidden/>
+          </w:rPr>
+          <w:instrText xml:space="preserve"> PAGEREF _Toc93066162 \h </w:instrText>
+        </w:r>
+        <w:r>
+          <w:rPr>
+            <w:noProof/>
+            <w:webHidden/>
+          </w:rPr>
+        </w:r>
+        <w:r>
+          <w:rPr>
+            <w:noProof/>
+            <w:webHidden/>
+          </w:rPr>
+          <w:fldChar w:fldCharType="separate"/>
+        </w:r>
+        <w:r>
+          <w:rPr>
+            <w:noProof/>
+            <w:webHidden/>
+          </w:rPr>
+          <w:t>19</w:t>
+        </w:r>
+        <w:r>
+          <w:rPr>
+            <w:noProof/>
+            <w:webHidden/>
+          </w:rPr>
+          <w:fldChar w:fldCharType="end"/>
+        </w:r>
+      </w:hyperlink>
+    </w:p>
+    <w:p>
+      <w:pPr>
         <w:pStyle w:val="Titre2"/>
       </w:pPr>
       <w:r>
         <w:fldChar w:fldCharType="end"/>
       </w:r>
-      <w:bookmarkStart w:id="117" w:name="_Toc93064718"/>
+      <w:bookmarkStart w:id="119" w:name="_Toc93064718"/>
       <w:r>
         <w:t>Annexe B : Diagramme d’évènements</w:t>
       </w:r>
-      <w:bookmarkEnd w:id="117"/>
+      <w:bookmarkEnd w:id="119"/>
       <w:r>
         <w:t xml:space="preserve">  </w:t>
       </w:r>
     </w:p>
     <w:p>
-      <w:hyperlink r:id="rId59" w:history="1">
+      <w:hyperlink r:id="rId61" w:history="1">
         <w:r>
           <w:rPr>
             <w:rStyle w:val="Lienhypertexte"/>
@@ -11221,14 +10765,14 @@
       <w:pPr>
         <w:pStyle w:val="Titre2"/>
       </w:pPr>
-      <w:bookmarkStart w:id="118" w:name="_Toc93064719"/>
+      <w:bookmarkStart w:id="120" w:name="_Toc93064719"/>
       <w:r>
         <w:t>Annexe C : Diagramme de classes</w:t>
       </w:r>
-      <w:bookmarkEnd w:id="118"/>
-    </w:p>
-    <w:p>
-      <w:hyperlink r:id="rId60" w:history="1">
+      <w:bookmarkEnd w:id="120"/>
+    </w:p>
+    <w:p>
+      <w:hyperlink r:id="rId62" w:history="1">
         <w:r>
           <w:rPr>
             <w:rStyle w:val="Lienhypertexte"/>
@@ -11254,7 +10798,7 @@
           <w:titlePg/>
         </w:sectPr>
       </w:pPr>
-      <w:bookmarkStart w:id="119" w:name="_Toc93064720"/>
+      <w:bookmarkStart w:id="121" w:name="_Toc93064720"/>
     </w:p>
     <w:p>
       <w:pPr>
@@ -11265,7 +10809,7 @@
         <w:lastRenderedPageBreak/>
         <w:t>Simulation d’un service du midi à la K’Fet</w:t>
       </w:r>
-      <w:bookmarkEnd w:id="119"/>
+      <w:bookmarkEnd w:id="121"/>
     </w:p>
     <w:p>
       <w:pPr>
@@ -11279,57 +10823,45 @@
       <w:pPr>
         <w:pStyle w:val="Titre3"/>
       </w:pPr>
-      <w:bookmarkStart w:id="120" w:name="_Toc93064721"/>
+      <w:bookmarkStart w:id="122" w:name="_Toc93064721"/>
       <w:r>
         <w:t>Résumé</w:t>
       </w:r>
-      <w:bookmarkEnd w:id="120"/>
+      <w:bookmarkEnd w:id="122"/>
       <w:r>
         <w:t xml:space="preserve"> </w:t>
       </w:r>
     </w:p>
     <w:p>
       <w:r>
-        <w:t>Notre projet consistait en une simulation à événements discrets d’un service du midi à la K’Fet. Ce programme nous permet de simuler le service de l’arrivée du premier client au départ du dernier avec sa commande pouvant être composée de pizzas, ramen, pla</w:t>
-      </w:r>
-      <w:r>
-        <w:t xml:space="preserve">ts surgelés, ou boissons chaudes. Elle comporte un affichage graphique modifié en temps réel pour voir le détail des actions des kfetiers et de l’export des données en fin de simulation vers un fichier </w:t>
-      </w:r>
-      <w:proofErr w:type="spellStart"/>
-      <w:r>
-        <w:t>excel</w:t>
-      </w:r>
-      <w:proofErr w:type="spellEnd"/>
-      <w:r>
-        <w:t xml:space="preserve"> pour voir et manipuler ces données notamment sou</w:t>
-      </w:r>
-      <w:r>
-        <w:t>s la forme de graphiques.</w:t>
+        <w:t xml:space="preserve">Notre projet consistait en une simulation à événements discrets d’un service du midi à la K’Fet. Ce programme nous permet de simuler le service de l’arrivée du premier client au départ du dernier avec sa commande pouvant être composée de pizzas, ramen, plats surgelés, ou boissons chaudes. Elle comporte un affichage graphique modifié en temps réel pour voir le détail des actions des kfetiers et de l’export des données en fin de simulation vers un fichier </w:t>
+      </w:r>
+      <w:r>
+        <w:t>Excel</w:t>
+      </w:r>
+      <w:r>
+        <w:t xml:space="preserve"> pour voir et manipuler ces données notamment sous la forme de graphiques.</w:t>
       </w:r>
     </w:p>
     <w:p>
       <w:pPr>
         <w:pStyle w:val="Titre3"/>
       </w:pPr>
-      <w:bookmarkStart w:id="121" w:name="_Toc93064722"/>
+      <w:bookmarkStart w:id="123" w:name="_Toc93064722"/>
       <w:r>
         <w:t>Mots clés</w:t>
       </w:r>
-      <w:bookmarkEnd w:id="121"/>
+      <w:bookmarkEnd w:id="123"/>
     </w:p>
     <w:p>
       <w:r>
         <w:t xml:space="preserve">K’Fet, kfetiers, simulation, événements discrets, </w:t>
       </w:r>
-      <w:proofErr w:type="spellStart"/>
-      <w:proofErr w:type="gramStart"/>
-      <w:r>
-        <w:t>pizza,café</w:t>
-      </w:r>
-      <w:proofErr w:type="spellEnd"/>
-      <w:proofErr w:type="gramEnd"/>
-      <w:r>
-        <w:t>,  JAVA, Excel, IHM</w:t>
+      <w:r>
+        <w:t>pizza, café, JAVA</w:t>
+      </w:r>
+      <w:r>
+        <w:t>, Excel, IHM</w:t>
       </w:r>
     </w:p>
     <w:p>
@@ -11339,14 +10871,14 @@
           <w:lang w:val="en-US"/>
         </w:rPr>
       </w:pPr>
-      <w:bookmarkStart w:id="122" w:name="_Toc93064723"/>
+      <w:bookmarkStart w:id="124" w:name="_Toc93064723"/>
       <w:r>
         <w:rPr>
           <w:lang w:val="en-US"/>
         </w:rPr>
         <w:t>Abstract</w:t>
       </w:r>
-      <w:bookmarkEnd w:id="122"/>
+      <w:bookmarkEnd w:id="124"/>
     </w:p>
     <w:p>
       <w:pPr>
@@ -11358,64 +10890,45 @@
         <w:rPr>
           <w:lang w:val="en-US"/>
         </w:rPr>
-        <w:t>Our project consisted in a discrete event simulation of a lunch service at K'Fet. This program allows us to simulate the service fr</w:t>
-      </w:r>
-      <w:r>
+        <w:t>Our project consisted in a discrete event simulation of a lunch service at K'Fet. This program allows us to simulate the service from the arrival of the first customer to the departure of the last one with his order which can be composed of pizzas, ramen, frozen dishes, or hot drinks. It includes a graphic display modified in real time to see the details of the actions of the kfetiers and the export of the data at the end of the simulation to an excel file to see and manipulate these data in particular in the form of graphs.</w:t>
+      </w:r>
+    </w:p>
+    <w:p>
+      <w:pPr>
         <w:rPr>
           <w:lang w:val="en-US"/>
         </w:rPr>
-        <w:t>om the arrival of the first customer to the departure of the last one with his order which can be composed of pizzas, ramen, frozen dishes, or hot drinks. It includes a graphic display modified in real time to see the details of the actions of the kfetiers</w:t>
-      </w:r>
-      <w:r>
+      </w:pPr>
+    </w:p>
+    <w:p>
+      <w:pPr>
         <w:rPr>
           <w:lang w:val="en-US"/>
         </w:rPr>
-        <w:t xml:space="preserve"> and the export of the data at the end of the simulation to an excel file to see and manipulate these data in particular in the form of graphs.</w:t>
-      </w:r>
-    </w:p>
-    <w:p>
-      <w:pPr>
+      </w:pPr>
+    </w:p>
+    <w:p>
+      <w:pPr>
+        <w:pStyle w:val="Titre3"/>
+      </w:pPr>
+      <w:bookmarkStart w:id="125" w:name="_Toc93064724"/>
+      <w:r>
+        <w:t>Keywords</w:t>
+      </w:r>
+      <w:bookmarkEnd w:id="125"/>
+    </w:p>
+    <w:p>
+      <w:r>
+        <w:t>K'Fet, kfetiers, simulation</w:t>
+      </w:r>
+      <w:r>
         <w:rPr>
           <w:lang w:val="en-US"/>
         </w:rPr>
-      </w:pPr>
-    </w:p>
-    <w:p>
-      <w:pPr>
-        <w:rPr>
-          <w:lang w:val="en-US"/>
-        </w:rPr>
-      </w:pPr>
-    </w:p>
-    <w:p>
-      <w:pPr>
-        <w:pStyle w:val="Titre3"/>
-      </w:pPr>
-      <w:bookmarkStart w:id="123" w:name="_Toc93064724"/>
-      <w:r>
-        <w:t>Keywords</w:t>
-      </w:r>
-      <w:bookmarkEnd w:id="123"/>
-    </w:p>
-    <w:p>
-      <w:r>
-        <w:t xml:space="preserve">K'Fet, kfetiers, simulation, </w:t>
-      </w:r>
-      <w:proofErr w:type="spellStart"/>
-      <w:r>
-        <w:t>discrete</w:t>
-      </w:r>
-      <w:proofErr w:type="spellEnd"/>
-      <w:r>
-        <w:t xml:space="preserve"> </w:t>
-      </w:r>
-      <w:proofErr w:type="spellStart"/>
-      <w:r>
-        <w:t>events</w:t>
-      </w:r>
-      <w:proofErr w:type="spellEnd"/>
-      <w:r>
-        <w:t>, pizza, coffee, JAVA, Excel, GUI</w:t>
+        <w:t>, discrete events, pizza, coffee</w:t>
+      </w:r>
+      <w:r>
+        <w:t>, JAVA, Excel, GUI</w:t>
       </w:r>
     </w:p>
     <w:p/>
@@ -11491,15 +11004,14 @@
               </w:rPr>
               <w:t>Auteurs/</w:t>
             </w:r>
-            <w:proofErr w:type="spellStart"/>
             <w:r>
               <w:rPr>
                 <w:sz w:val="22"/>
                 <w:szCs w:val="22"/>
+                <w:lang w:val="en-US"/>
               </w:rPr>
               <w:t>Authors</w:t>
             </w:r>
-            <w:proofErr w:type="spellEnd"/>
           </w:p>
         </w:tc>
         <w:tc>
@@ -11565,24 +11077,16 @@
                 <w:sz w:val="22"/>
                 <w:szCs w:val="22"/>
               </w:rPr>
-              <w:t>E</w:t>
+              <w:t>Encadrant/</w:t>
             </w:r>
             <w:r>
               <w:rPr>
                 <w:sz w:val="22"/>
                 <w:szCs w:val="22"/>
-              </w:rPr>
-              <w:t>ncadrant/</w:t>
-            </w:r>
-            <w:proofErr w:type="spellStart"/>
-            <w:r>
-              <w:rPr>
-                <w:sz w:val="22"/>
-                <w:szCs w:val="22"/>
+                <w:lang w:val="en-US"/>
               </w:rPr>
               <w:t>Supervisor</w:t>
             </w:r>
-            <w:proofErr w:type="spellEnd"/>
           </w:p>
         </w:tc>
       </w:tr>
@@ -11643,7 +11147,7 @@
               </w:rPr>
               <w:t>[</w:t>
             </w:r>
-            <w:hyperlink r:id="rId61">
+            <w:hyperlink r:id="rId63">
               <w:r>
                 <w:rPr>
                   <w:color w:val="1155CC"/>
@@ -11753,7 +11257,7 @@
               </w:rPr>
               <w:t>[</w:t>
             </w:r>
-            <w:hyperlink r:id="rId62">
+            <w:hyperlink r:id="rId64">
               <w:r>
                 <w:rPr>
                   <w:color w:val="1155CC"/>
@@ -11837,7 +11341,7 @@
               </w:rPr>
               <w:t>[</w:t>
             </w:r>
-            <w:hyperlink r:id="rId63">
+            <w:hyperlink r:id="rId65">
               <w:r>
                 <w:rPr>
                   <w:color w:val="1155CC"/>
@@ -12042,6 +11546,7 @@
     <w:r>
       <w:rPr>
         <w:rStyle w:val="Rfrencelgre"/>
+        <w:noProof/>
       </w:rPr>
       <w:drawing>
         <wp:anchor distT="0" distB="0" distL="0" distR="0" simplePos="0" relativeHeight="251658240" behindDoc="0" locked="0" layoutInCell="1" hidden="0" allowOverlap="1" wp14:anchorId="2C090FFF" wp14:editId="6A563602">
@@ -12110,7 +11615,7 @@
         <w:rStyle w:val="Rfrencelgre"/>
         <w:noProof/>
       </w:rPr>
-      <w:t>Annexes</w:t>
+      <w:t>Conclusion</w:t>
     </w:r>
     <w:r>
       <w:rPr>

</xml_diff>